<commit_message>
Adding NTPTimeSync sketch demonstrating how to keep CAN Logger 3 synchronized to an external NTP time server
</commit_message>
<xml_diff>
--- a/Programming getting started guide.docx
+++ b/Programming getting started guide.docx
@@ -7,12 +7,34 @@
         <w:pStyle w:val="Heading1"/>
       </w:pPr>
       <w:r>
+        <w:t>Introduction</w:t>
+      </w:r>
+    </w:p>
+    <w:p>
+      <w:r>
+        <w:t>This document will help users get started programming the CAN Logger 3.</w:t>
+      </w:r>
+    </w:p>
+    <w:p>
+      <w:pPr>
+        <w:pStyle w:val="Heading1"/>
+      </w:pPr>
+      <w:r>
         <w:t>Getting started</w:t>
       </w:r>
     </w:p>
     <w:p>
       <w:r>
-        <w:t xml:space="preserve">The purpose of this document is to instruct users on how to properly install all necessary software and dependencies required for </w:t>
+        <w:t>This section will</w:t>
+      </w:r>
+      <w:r>
+        <w:t xml:space="preserve"> instruct users on how to properly install all necessary software and dependencies required </w:t>
+      </w:r>
+      <w:r>
+        <w:t>to get started</w:t>
+      </w:r>
+      <w:r>
+        <w:t xml:space="preserve"> </w:t>
       </w:r>
       <w:r>
         <w:t>programming the CAN Logger 3.</w:t>
@@ -2065,8 +2087,6 @@
         </w:rPr>
         <w:t>.</w:t>
       </w:r>
-      <w:bookmarkStart w:id="8" w:name="_GoBack"/>
-      <w:bookmarkEnd w:id="8"/>
     </w:p>
     <w:p>
       <w:pPr>
@@ -2215,10 +2235,549 @@
     <w:p/>
     <w:p>
       <w:pPr>
+        <w:pStyle w:val="Heading1"/>
+      </w:pPr>
+      <w:r>
+        <w:t xml:space="preserve">Using the </w:t>
+      </w:r>
+      <w:proofErr w:type="spellStart"/>
+      <w:r>
+        <w:t>WiFi</w:t>
+      </w:r>
+      <w:proofErr w:type="spellEnd"/>
+      <w:r>
+        <w:t xml:space="preserve"> module</w:t>
+      </w:r>
+    </w:p>
+    <w:p>
+      <w:pPr>
         <w:pStyle w:val="ListParagraph"/>
         <w:ind w:left="0"/>
-      </w:pPr>
-    </w:p>
+        <w:rPr>
+          <w:rFonts w:eastAsia="Times New Roman" w:cs="Times New Roman"/>
+          <w:color w:val="000000"/>
+        </w:rPr>
+      </w:pPr>
+      <w:r>
+        <w:t xml:space="preserve">The </w:t>
+      </w:r>
+      <w:r>
+        <w:t>ATWINC1510-MR210PB</w:t>
+      </w:r>
+      <w:r>
+        <w:t xml:space="preserve"> </w:t>
+      </w:r>
+      <w:proofErr w:type="spellStart"/>
+      <w:r>
+        <w:t>WiFi</w:t>
+      </w:r>
+      <w:proofErr w:type="spellEnd"/>
+      <w:r>
+        <w:t xml:space="preserve"> module communicates with the </w:t>
+      </w:r>
+      <w:proofErr w:type="spellStart"/>
+      <w:r>
+        <w:t>Kinetis</w:t>
+      </w:r>
+      <w:proofErr w:type="spellEnd"/>
+      <w:r>
+        <w:t xml:space="preserve"> K66 microcontroller using Serial Peripheral Interface (SPI) channel SPI1. In order to open the correct channel, the WiFi101 library must be modified. In your sketchbook, navigate to </w:t>
+      </w:r>
+      <w:r>
+        <w:lastRenderedPageBreak/>
+        <w:t>WiFi101/</w:t>
+      </w:r>
+      <w:proofErr w:type="spellStart"/>
+      <w:r>
+        <w:t>src</w:t>
+      </w:r>
+      <w:proofErr w:type="spellEnd"/>
+      <w:r>
+        <w:t>/</w:t>
+      </w:r>
+      <w:proofErr w:type="spellStart"/>
+      <w:r>
+        <w:t>bus_wrapper</w:t>
+      </w:r>
+      <w:proofErr w:type="spellEnd"/>
+      <w:r>
+        <w:t xml:space="preserve">/source/nm_bus_wrapper_samd21.cpp. </w:t>
+      </w:r>
+      <w:r>
+        <w:t>Ensure that line 54 reads “</w:t>
+      </w:r>
+      <w:r>
+        <w:rPr>
+          <w:rFonts w:ascii="Consolas" w:eastAsia="Times New Roman" w:hAnsi="Consolas" w:cs="Calibri"/>
+          <w:color w:val="000000"/>
+        </w:rPr>
+        <w:t>#define WINC1501_SPI SPI</w:t>
+      </w:r>
+      <w:r>
+        <w:rPr>
+          <w:rFonts w:ascii="Consolas" w:eastAsia="Times New Roman" w:hAnsi="Consolas" w:cs="Calibri"/>
+          <w:color w:val="000000"/>
+          <w:u w:val="single"/>
+        </w:rPr>
+        <w:t>1</w:t>
+      </w:r>
+      <w:r>
+        <w:rPr>
+          <w:rFonts w:eastAsia="Times New Roman" w:cs="Times New Roman"/>
+          <w:color w:val="000000"/>
+        </w:rPr>
+        <w:t>”</w:t>
+      </w:r>
+      <w:r>
+        <w:rPr>
+          <w:rFonts w:eastAsia="Times New Roman" w:cs="Times New Roman"/>
+          <w:color w:val="000000"/>
+        </w:rPr>
+        <w:t>.</w:t>
+      </w:r>
+      <w:r>
+        <w:rPr>
+          <w:rFonts w:ascii="Calibri" w:eastAsia="Times New Roman" w:hAnsi="Calibri" w:cs="Calibri"/>
+          <w:color w:val="000000"/>
+        </w:rPr>
+        <w:t xml:space="preserve"> </w:t>
+      </w:r>
+      <w:r>
+        <w:t>If you obtained the library from the</w:t>
+      </w:r>
+      <w:r>
+        <w:t xml:space="preserve"> </w:t>
+      </w:r>
+      <w:proofErr w:type="spellStart"/>
+      <w:r>
+        <w:t>SystemsCyber</w:t>
+      </w:r>
+      <w:proofErr w:type="spellEnd"/>
+      <w:r>
+        <w:t>/CAN-Logger-3</w:t>
+      </w:r>
+      <w:r>
+        <w:t xml:space="preserve"> repository this modification should already be in place. If you </w:t>
+      </w:r>
+      <w:proofErr w:type="gramStart"/>
+      <w:r>
+        <w:t>see</w:t>
+      </w:r>
+      <w:proofErr w:type="gramEnd"/>
+      <w:r>
+        <w:t xml:space="preserve"> </w:t>
+      </w:r>
+      <w:r>
+        <w:t>“</w:t>
+      </w:r>
+      <w:r>
+        <w:rPr>
+          <w:rFonts w:ascii="Consolas" w:eastAsia="Times New Roman" w:hAnsi="Consolas" w:cs="Calibri"/>
+          <w:color w:val="000000"/>
+        </w:rPr>
+        <w:t>#define WINC1501_SPI SPI</w:t>
+      </w:r>
+      <w:r>
+        <w:rPr>
+          <w:rFonts w:eastAsia="Times New Roman" w:cs="Times New Roman"/>
+          <w:color w:val="000000"/>
+        </w:rPr>
+        <w:t xml:space="preserve">” (without the </w:t>
+      </w:r>
+      <w:r>
+        <w:rPr>
+          <w:rFonts w:eastAsia="Times New Roman" w:cs="Times New Roman"/>
+          <w:color w:val="000000"/>
+        </w:rPr>
+        <w:t>‘</w:t>
+      </w:r>
+      <w:r>
+        <w:rPr>
+          <w:rFonts w:eastAsia="Times New Roman" w:cs="Times New Roman"/>
+          <w:color w:val="000000"/>
+        </w:rPr>
+        <w:t>1</w:t>
+      </w:r>
+      <w:r>
+        <w:rPr>
+          <w:rFonts w:eastAsia="Times New Roman" w:cs="Times New Roman"/>
+          <w:color w:val="000000"/>
+        </w:rPr>
+        <w:t>’</w:t>
+      </w:r>
+      <w:r>
+        <w:rPr>
+          <w:rFonts w:eastAsia="Times New Roman" w:cs="Times New Roman"/>
+          <w:color w:val="000000"/>
+        </w:rPr>
+        <w:t>) add the ‘1’ and save the file.</w:t>
+      </w:r>
+    </w:p>
+    <w:p>
+      <w:pPr>
+        <w:pStyle w:val="ListParagraph"/>
+        <w:ind w:left="0"/>
+        <w:rPr>
+          <w:rFonts w:eastAsia="Times New Roman" w:cs="Times New Roman"/>
+          <w:color w:val="000000"/>
+        </w:rPr>
+      </w:pPr>
+    </w:p>
+    <w:p>
+      <w:pPr>
+        <w:rPr>
+          <w:rFonts w:eastAsia="Times New Roman" w:cs="Times New Roman"/>
+          <w:color w:val="000000"/>
+        </w:rPr>
+      </w:pPr>
+      <w:r>
+        <w:rPr>
+          <w:rFonts w:eastAsia="Times New Roman" w:cs="Times New Roman"/>
+          <w:color w:val="000000"/>
+        </w:rPr>
+        <w:t xml:space="preserve">For any program using the </w:t>
+      </w:r>
+      <w:proofErr w:type="spellStart"/>
+      <w:r>
+        <w:rPr>
+          <w:rFonts w:eastAsia="Times New Roman" w:cs="Times New Roman"/>
+          <w:color w:val="000000"/>
+        </w:rPr>
+        <w:t>WiFi</w:t>
+      </w:r>
+      <w:proofErr w:type="spellEnd"/>
+      <w:r>
+        <w:rPr>
+          <w:rFonts w:eastAsia="Times New Roman" w:cs="Times New Roman"/>
+          <w:color w:val="000000"/>
+        </w:rPr>
+        <w:t xml:space="preserve"> module, the pins that connect the module to the microcontroller must be defined. The following lines of code must appear at the beginning of any code to define the pin assignments:</w:t>
+      </w:r>
+    </w:p>
+    <w:p>
+      <w:pPr>
+        <w:rPr>
+          <w:rFonts w:eastAsia="Times New Roman" w:cs="Times New Roman"/>
+          <w:color w:val="000000"/>
+        </w:rPr>
+      </w:pPr>
+    </w:p>
+    <w:p>
+      <w:pPr>
+        <w:rPr>
+          <w:rFonts w:ascii="Consolas" w:eastAsia="Times New Roman" w:hAnsi="Consolas" w:cs="Times New Roman"/>
+          <w:color w:val="000000"/>
+        </w:rPr>
+      </w:pPr>
+      <w:r>
+        <w:rPr>
+          <w:rFonts w:ascii="Consolas" w:eastAsia="Times New Roman" w:hAnsi="Consolas" w:cs="Times New Roman"/>
+          <w:color w:val="000000"/>
+        </w:rPr>
+        <w:t xml:space="preserve">#define </w:t>
+      </w:r>
+      <w:proofErr w:type="spellStart"/>
+      <w:r>
+        <w:rPr>
+          <w:rFonts w:ascii="Consolas" w:eastAsia="Times New Roman" w:hAnsi="Consolas" w:cs="Times New Roman"/>
+          <w:color w:val="000000"/>
+        </w:rPr>
+        <w:t>WiFi_EN</w:t>
+      </w:r>
+      <w:proofErr w:type="spellEnd"/>
+      <w:r>
+        <w:rPr>
+          <w:rFonts w:ascii="Consolas" w:eastAsia="Times New Roman" w:hAnsi="Consolas" w:cs="Times New Roman"/>
+          <w:color w:val="000000"/>
+        </w:rPr>
+        <w:t xml:space="preserve"> 24</w:t>
+      </w:r>
+    </w:p>
+    <w:p>
+      <w:pPr>
+        <w:rPr>
+          <w:rFonts w:ascii="Consolas" w:eastAsia="Times New Roman" w:hAnsi="Consolas" w:cs="Times New Roman"/>
+          <w:color w:val="000000"/>
+        </w:rPr>
+      </w:pPr>
+      <w:r>
+        <w:rPr>
+          <w:rFonts w:ascii="Consolas" w:eastAsia="Times New Roman" w:hAnsi="Consolas" w:cs="Times New Roman"/>
+          <w:color w:val="000000"/>
+        </w:rPr>
+        <w:t xml:space="preserve">#define </w:t>
+      </w:r>
+      <w:proofErr w:type="spellStart"/>
+      <w:r>
+        <w:rPr>
+          <w:rFonts w:ascii="Consolas" w:eastAsia="Times New Roman" w:hAnsi="Consolas" w:cs="Times New Roman"/>
+          <w:color w:val="000000"/>
+        </w:rPr>
+        <w:t>WiFi_RST</w:t>
+      </w:r>
+      <w:proofErr w:type="spellEnd"/>
+      <w:r>
+        <w:rPr>
+          <w:rFonts w:ascii="Consolas" w:eastAsia="Times New Roman" w:hAnsi="Consolas" w:cs="Times New Roman"/>
+          <w:color w:val="000000"/>
+        </w:rPr>
+        <w:t xml:space="preserve"> 25</w:t>
+      </w:r>
+    </w:p>
+    <w:p>
+      <w:pPr>
+        <w:rPr>
+          <w:rFonts w:ascii="Consolas" w:eastAsia="Times New Roman" w:hAnsi="Consolas" w:cs="Times New Roman"/>
+          <w:color w:val="000000"/>
+        </w:rPr>
+      </w:pPr>
+      <w:r>
+        <w:rPr>
+          <w:rFonts w:ascii="Consolas" w:eastAsia="Times New Roman" w:hAnsi="Consolas" w:cs="Times New Roman"/>
+          <w:color w:val="000000"/>
+        </w:rPr>
+        <w:t xml:space="preserve">#define </w:t>
+      </w:r>
+      <w:proofErr w:type="spellStart"/>
+      <w:r>
+        <w:rPr>
+          <w:rFonts w:ascii="Consolas" w:eastAsia="Times New Roman" w:hAnsi="Consolas" w:cs="Times New Roman"/>
+          <w:color w:val="000000"/>
+        </w:rPr>
+        <w:t>WiFi_CS</w:t>
+      </w:r>
+      <w:proofErr w:type="spellEnd"/>
+      <w:r>
+        <w:rPr>
+          <w:rFonts w:ascii="Consolas" w:eastAsia="Times New Roman" w:hAnsi="Consolas" w:cs="Times New Roman"/>
+          <w:color w:val="000000"/>
+        </w:rPr>
+        <w:t xml:space="preserve"> 31</w:t>
+      </w:r>
+    </w:p>
+    <w:p>
+      <w:pPr>
+        <w:rPr>
+          <w:rFonts w:ascii="Consolas" w:eastAsia="Times New Roman" w:hAnsi="Consolas" w:cs="Times New Roman"/>
+          <w:color w:val="000000"/>
+        </w:rPr>
+      </w:pPr>
+      <w:r>
+        <w:rPr>
+          <w:rFonts w:ascii="Consolas" w:eastAsia="Times New Roman" w:hAnsi="Consolas" w:cs="Times New Roman"/>
+          <w:color w:val="000000"/>
+        </w:rPr>
+        <w:t xml:space="preserve">#define </w:t>
+      </w:r>
+      <w:proofErr w:type="spellStart"/>
+      <w:r>
+        <w:rPr>
+          <w:rFonts w:ascii="Consolas" w:eastAsia="Times New Roman" w:hAnsi="Consolas" w:cs="Times New Roman"/>
+          <w:color w:val="000000"/>
+        </w:rPr>
+        <w:t>WiFi_IRQ</w:t>
+      </w:r>
+      <w:proofErr w:type="spellEnd"/>
+      <w:r>
+        <w:rPr>
+          <w:rFonts w:ascii="Consolas" w:eastAsia="Times New Roman" w:hAnsi="Consolas" w:cs="Times New Roman"/>
+          <w:color w:val="000000"/>
+        </w:rPr>
+        <w:t xml:space="preserve"> 23</w:t>
+      </w:r>
+    </w:p>
+    <w:p>
+      <w:pPr>
+        <w:rPr>
+          <w:rFonts w:ascii="Consolas" w:eastAsia="Times New Roman" w:hAnsi="Consolas" w:cs="Times New Roman"/>
+          <w:color w:val="000000"/>
+        </w:rPr>
+      </w:pPr>
+    </w:p>
+    <w:p>
+      <w:pPr>
+        <w:rPr>
+          <w:rFonts w:eastAsia="Times New Roman" w:cs="Times New Roman"/>
+          <w:color w:val="000000"/>
+        </w:rPr>
+      </w:pPr>
+      <w:r>
+        <w:rPr>
+          <w:rFonts w:eastAsia="Times New Roman" w:cs="Times New Roman"/>
+          <w:color w:val="000000"/>
+        </w:rPr>
+        <w:t xml:space="preserve">Additionally, the following lines should be included in your setup function to initialize the </w:t>
+      </w:r>
+      <w:proofErr w:type="spellStart"/>
+      <w:r>
+        <w:rPr>
+          <w:rFonts w:eastAsia="Times New Roman" w:cs="Times New Roman"/>
+          <w:color w:val="000000"/>
+        </w:rPr>
+        <w:t>WiFi</w:t>
+      </w:r>
+      <w:proofErr w:type="spellEnd"/>
+      <w:r>
+        <w:rPr>
+          <w:rFonts w:eastAsia="Times New Roman" w:cs="Times New Roman"/>
+          <w:color w:val="000000"/>
+        </w:rPr>
+        <w:t xml:space="preserve"> module:</w:t>
+      </w:r>
+    </w:p>
+    <w:p>
+      <w:pPr>
+        <w:rPr>
+          <w:rFonts w:ascii="Consolas" w:eastAsia="Times New Roman" w:hAnsi="Consolas" w:cs="Times New Roman"/>
+          <w:color w:val="000000"/>
+        </w:rPr>
+      </w:pPr>
+    </w:p>
+    <w:p>
+      <w:pPr>
+        <w:rPr>
+          <w:rFonts w:ascii="Consolas" w:eastAsia="Times New Roman" w:hAnsi="Consolas" w:cs="Times New Roman"/>
+          <w:color w:val="000000"/>
+        </w:rPr>
+      </w:pPr>
+      <w:proofErr w:type="spellStart"/>
+      <w:proofErr w:type="gramStart"/>
+      <w:r>
+        <w:rPr>
+          <w:rFonts w:ascii="Consolas" w:eastAsia="Times New Roman" w:hAnsi="Consolas" w:cs="Times New Roman"/>
+          <w:color w:val="000000"/>
+        </w:rPr>
+        <w:t>WiFi.setPins</w:t>
+      </w:r>
+      <w:proofErr w:type="spellEnd"/>
+      <w:r>
+        <w:rPr>
+          <w:rFonts w:ascii="Consolas" w:eastAsia="Times New Roman" w:hAnsi="Consolas" w:cs="Times New Roman"/>
+          <w:color w:val="000000"/>
+        </w:rPr>
+        <w:t>(</w:t>
+      </w:r>
+      <w:proofErr w:type="spellStart"/>
+      <w:proofErr w:type="gramEnd"/>
+      <w:r>
+        <w:rPr>
+          <w:rFonts w:ascii="Consolas" w:eastAsia="Times New Roman" w:hAnsi="Consolas" w:cs="Times New Roman"/>
+          <w:color w:val="000000"/>
+        </w:rPr>
+        <w:t>WiFi_CS,WiFi_IRQ,WiFi_RST</w:t>
+      </w:r>
+      <w:proofErr w:type="spellEnd"/>
+      <w:r>
+        <w:rPr>
+          <w:rFonts w:ascii="Consolas" w:eastAsia="Times New Roman" w:hAnsi="Consolas" w:cs="Times New Roman"/>
+          <w:color w:val="000000"/>
+        </w:rPr>
+        <w:t>);</w:t>
+      </w:r>
+    </w:p>
+    <w:p>
+      <w:pPr>
+        <w:rPr>
+          <w:rFonts w:ascii="Consolas" w:eastAsia="Times New Roman" w:hAnsi="Consolas" w:cs="Times New Roman"/>
+          <w:color w:val="000000"/>
+        </w:rPr>
+      </w:pPr>
+      <w:proofErr w:type="spellStart"/>
+      <w:proofErr w:type="gramStart"/>
+      <w:r>
+        <w:rPr>
+          <w:rFonts w:ascii="Consolas" w:eastAsia="Times New Roman" w:hAnsi="Consolas" w:cs="Times New Roman"/>
+          <w:color w:val="000000"/>
+        </w:rPr>
+        <w:t>pinMode</w:t>
+      </w:r>
+      <w:proofErr w:type="spellEnd"/>
+      <w:r>
+        <w:rPr>
+          <w:rFonts w:ascii="Consolas" w:eastAsia="Times New Roman" w:hAnsi="Consolas" w:cs="Times New Roman"/>
+          <w:color w:val="000000"/>
+        </w:rPr>
+        <w:t>(</w:t>
+      </w:r>
+      <w:proofErr w:type="spellStart"/>
+      <w:proofErr w:type="gramEnd"/>
+      <w:r>
+        <w:rPr>
+          <w:rFonts w:ascii="Consolas" w:eastAsia="Times New Roman" w:hAnsi="Consolas" w:cs="Times New Roman"/>
+          <w:color w:val="000000"/>
+        </w:rPr>
+        <w:t>WiFi_EN</w:t>
+      </w:r>
+      <w:proofErr w:type="spellEnd"/>
+      <w:r>
+        <w:rPr>
+          <w:rFonts w:ascii="Consolas" w:eastAsia="Times New Roman" w:hAnsi="Consolas" w:cs="Times New Roman"/>
+          <w:color w:val="000000"/>
+        </w:rPr>
+        <w:t>, OUTPUT);</w:t>
+      </w:r>
+    </w:p>
+    <w:p>
+      <w:pPr>
+        <w:rPr>
+          <w:rFonts w:ascii="Consolas" w:eastAsia="Times New Roman" w:hAnsi="Consolas" w:cs="Times New Roman"/>
+          <w:color w:val="000000"/>
+        </w:rPr>
+      </w:pPr>
+      <w:proofErr w:type="spellStart"/>
+      <w:proofErr w:type="gramStart"/>
+      <w:r>
+        <w:rPr>
+          <w:rFonts w:ascii="Consolas" w:eastAsia="Times New Roman" w:hAnsi="Consolas" w:cs="Times New Roman"/>
+          <w:color w:val="000000"/>
+        </w:rPr>
+        <w:t>digitalWrite</w:t>
+      </w:r>
+      <w:proofErr w:type="spellEnd"/>
+      <w:r>
+        <w:rPr>
+          <w:rFonts w:ascii="Consolas" w:eastAsia="Times New Roman" w:hAnsi="Consolas" w:cs="Times New Roman"/>
+          <w:color w:val="000000"/>
+        </w:rPr>
+        <w:t>(</w:t>
+      </w:r>
+      <w:proofErr w:type="spellStart"/>
+      <w:proofErr w:type="gramEnd"/>
+      <w:r>
+        <w:rPr>
+          <w:rFonts w:ascii="Consolas" w:eastAsia="Times New Roman" w:hAnsi="Consolas" w:cs="Times New Roman"/>
+          <w:color w:val="000000"/>
+        </w:rPr>
+        <w:t>WiFi_EN,HIGH</w:t>
+      </w:r>
+      <w:proofErr w:type="spellEnd"/>
+      <w:r>
+        <w:rPr>
+          <w:rFonts w:ascii="Consolas" w:eastAsia="Times New Roman" w:hAnsi="Consolas" w:cs="Times New Roman"/>
+          <w:color w:val="000000"/>
+        </w:rPr>
+        <w:t>);</w:t>
+      </w:r>
+      <w:bookmarkStart w:id="8" w:name="_GoBack"/>
+      <w:bookmarkEnd w:id="8"/>
+    </w:p>
+    <w:p>
+      <w:pPr>
+        <w:pStyle w:val="ListParagraph"/>
+        <w:ind w:left="0"/>
+        <w:rPr>
+          <w:rFonts w:eastAsia="Times New Roman" w:cs="Times New Roman"/>
+          <w:color w:val="000000"/>
+        </w:rPr>
+      </w:pPr>
+    </w:p>
+    <w:p>
+      <w:pPr>
+        <w:pStyle w:val="ListParagraph"/>
+        <w:ind w:left="0"/>
+      </w:pPr>
+    </w:p>
+    <w:p/>
     <w:sectPr>
       <w:pgSz w:w="12240" w:h="15840"/>
       <w:pgMar w:top="1440" w:right="1440" w:bottom="1440" w:left="1440" w:header="720" w:footer="720" w:gutter="0"/>

</xml_diff>

<commit_message>
Minor revisions to getting started guide
</commit_message>
<xml_diff>
--- a/Programming getting started guide.docx
+++ b/Programming getting started guide.docx
@@ -7,28 +7,27 @@
         <w:pStyle w:val="Heading1"/>
       </w:pPr>
       <w:r>
-        <w:t>Introduction</w:t>
-      </w:r>
-    </w:p>
-    <w:p>
-      <w:r>
-        <w:t>This document will help users get started programming the CAN Logger 3.</w:t>
-      </w:r>
-    </w:p>
-    <w:p>
-      <w:pPr>
-        <w:pStyle w:val="Heading1"/>
-      </w:pPr>
-      <w:r>
         <w:t>Getting started</w:t>
       </w:r>
     </w:p>
     <w:p>
       <w:r>
-        <w:t>This section will</w:t>
-      </w:r>
-      <w:r>
-        <w:t xml:space="preserve"> instruct users on how to properly install all necessary software and dependencies required </w:t>
+        <w:t xml:space="preserve">This </w:t>
+      </w:r>
+      <w:r>
+        <w:t>guide</w:t>
+      </w:r>
+      <w:r>
+        <w:t xml:space="preserve"> will</w:t>
+      </w:r>
+      <w:r>
+        <w:t xml:space="preserve"> instruct users on how to properly </w:t>
+      </w:r>
+      <w:r>
+        <w:t xml:space="preserve">configure the hardware and </w:t>
+      </w:r>
+      <w:r>
+        <w:t xml:space="preserve">install all necessary software and dependencies required </w:t>
       </w:r>
       <w:r>
         <w:t>to get started</w:t>
@@ -53,9 +52,303 @@
         </w:numPr>
       </w:pPr>
       <w:r>
+        <w:t>Ensure that jumper J3 is soldered</w:t>
+      </w:r>
+      <w:r>
+        <w:t>,</w:t>
+      </w:r>
+      <w:r>
+        <w:t xml:space="preserve"> and solder it if not. </w:t>
+      </w:r>
+      <w:r>
+        <w:t>J3 is located near the</w:t>
+      </w:r>
+      <w:r>
+        <w:t xml:space="preserve"> MKL02Z32VFK4 </w:t>
+      </w:r>
+      <w:r>
+        <w:t xml:space="preserve">Teensy </w:t>
+      </w:r>
+      <w:r>
+        <w:t xml:space="preserve">boot loader, as shown in </w:t>
+      </w:r>
+      <w:r>
+        <w:fldChar w:fldCharType="begin"/>
+      </w:r>
+      <w:r>
+        <w:instrText xml:space="preserve"> REF _Ref47946189 \h </w:instrText>
+      </w:r>
+      <w:r>
+        <w:fldChar w:fldCharType="separate"/>
+      </w:r>
+      <w:r>
+        <w:t xml:space="preserve">Figure </w:t>
+      </w:r>
+      <w:r>
+        <w:rPr>
+          <w:noProof/>
+        </w:rPr>
+        <w:t>1</w:t>
+      </w:r>
+      <w:r>
+        <w:fldChar w:fldCharType="end"/>
+      </w:r>
+      <w:r>
+        <w:t>.</w:t>
+      </w:r>
+    </w:p>
+    <w:p>
+      <w:pPr>
+        <w:pStyle w:val="ListParagraph"/>
+        <w:keepNext/>
+      </w:pPr>
+      <w:r>
+        <w:drawing>
+          <wp:inline distT="0" distB="0" distL="0" distR="0">
+            <wp:extent cx="5015132" cy="2518410"/>
+            <wp:effectExtent l="0" t="0" r="0" b="0"/>
+            <wp:docPr id="12" name="Picture 12"/>
+            <wp:cNvGraphicFramePr>
+              <a:graphicFrameLocks xmlns:a="http://schemas.openxmlformats.org/drawingml/2006/main" noChangeAspect="1"/>
+            </wp:cNvGraphicFramePr>
+            <a:graphic xmlns:a="http://schemas.openxmlformats.org/drawingml/2006/main">
+              <a:graphicData uri="http://schemas.openxmlformats.org/drawingml/2006/picture">
+                <pic:pic xmlns:pic="http://schemas.openxmlformats.org/drawingml/2006/picture">
+                  <pic:nvPicPr>
+                    <pic:cNvPr id="0" name="Picture 2"/>
+                    <pic:cNvPicPr>
+                      <a:picLocks noChangeAspect="1" noChangeArrowheads="1"/>
+                    </pic:cNvPicPr>
+                  </pic:nvPicPr>
+                  <pic:blipFill rotWithShape="1">
+                    <a:blip r:embed="rId5" cstate="print">
+                      <a:extLst>
+                        <a:ext uri="{28A0092B-C50C-407E-A947-70E740481C1C}">
+                          <a14:useLocalDpi xmlns:a14="http://schemas.microsoft.com/office/drawing/2010/main" val="0"/>
+                        </a:ext>
+                      </a:extLst>
+                    </a:blip>
+                    <a:srcRect r="15621"/>
+                    <a:stretch/>
+                  </pic:blipFill>
+                  <pic:spPr bwMode="auto">
+                    <a:xfrm>
+                      <a:off x="0" y="0"/>
+                      <a:ext cx="5015132" cy="2518410"/>
+                    </a:xfrm>
+                    <a:prstGeom prst="rect">
+                      <a:avLst/>
+                    </a:prstGeom>
+                    <a:noFill/>
+                    <a:ln>
+                      <a:noFill/>
+                    </a:ln>
+                    <a:extLst>
+                      <a:ext uri="{53640926-AAD7-44D8-BBD7-CCE9431645EC}">
+                        <a14:shadowObscured xmlns:a14="http://schemas.microsoft.com/office/drawing/2010/main"/>
+                      </a:ext>
+                    </a:extLst>
+                  </pic:spPr>
+                </pic:pic>
+              </a:graphicData>
+            </a:graphic>
+          </wp:inline>
+        </w:drawing>
+      </w:r>
+    </w:p>
+    <w:p>
+      <w:pPr>
+        <w:pStyle w:val="Figure"/>
+      </w:pPr>
+      <w:bookmarkStart w:id="0" w:name="_Ref47946189"/>
+      <w:r>
+        <w:t xml:space="preserve">Figure </w:t>
+      </w:r>
+      <w:r>
+        <w:fldChar w:fldCharType="begin"/>
+      </w:r>
+      <w:r>
+        <w:instrText xml:space="preserve"> SEQ Figure \* ARABIC </w:instrText>
+      </w:r>
+      <w:r>
+        <w:fldChar w:fldCharType="separate"/>
+      </w:r>
+      <w:r>
+        <w:rPr>
+          <w:noProof/>
+        </w:rPr>
+        <w:t>1</w:t>
+      </w:r>
+      <w:r>
+        <w:fldChar w:fldCharType="end"/>
+      </w:r>
+      <w:bookmarkEnd w:id="0"/>
+      <w:r>
+        <w:t xml:space="preserve">. </w:t>
+      </w:r>
+      <w:r>
+        <w:t>Teensy bootloader and J3 connection</w:t>
+      </w:r>
+      <w:r>
+        <w:t>.</w:t>
+      </w:r>
+    </w:p>
+    <w:p>
+      <w:pPr>
+        <w:pStyle w:val="ListParagraph"/>
+        <w:numPr>
+          <w:ilvl w:val="0"/>
+          <w:numId w:val="2"/>
+        </w:numPr>
+      </w:pPr>
+      <w:r>
+        <w:t xml:space="preserve">If using the </w:t>
+      </w:r>
+      <w:proofErr w:type="spellStart"/>
+      <w:r>
+        <w:t>WiFi</w:t>
+      </w:r>
+      <w:proofErr w:type="spellEnd"/>
+      <w:r>
+        <w:t xml:space="preserve"> module, solder jumper J2</w:t>
+      </w:r>
+      <w:r>
+        <w:t xml:space="preserve">, shown in </w:t>
+      </w:r>
+      <w:r>
+        <w:fldChar w:fldCharType="begin"/>
+      </w:r>
+      <w:r>
+        <w:instrText xml:space="preserve"> REF _Ref47947094 \h </w:instrText>
+      </w:r>
+      <w:r>
+        <w:fldChar w:fldCharType="separate"/>
+      </w:r>
+      <w:r>
+        <w:t xml:space="preserve">Figure </w:t>
+      </w:r>
+      <w:r>
+        <w:rPr>
+          <w:noProof/>
+        </w:rPr>
+        <w:t>2</w:t>
+      </w:r>
+      <w:r>
+        <w:fldChar w:fldCharType="end"/>
+      </w:r>
+      <w:r>
+        <w:t>,</w:t>
+      </w:r>
+      <w:r>
+        <w:t xml:space="preserve"> to enable it.</w:t>
+      </w:r>
+    </w:p>
+    <w:p>
+      <w:pPr>
+        <w:pStyle w:val="ListParagraph"/>
+        <w:keepNext/>
+      </w:pPr>
+      <w:r>
+        <w:drawing>
+          <wp:inline distT="0" distB="0" distL="0" distR="0">
+            <wp:extent cx="4128868" cy="2940050"/>
+            <wp:effectExtent l="0" t="0" r="5080" b="0"/>
+            <wp:docPr id="8" name="Picture 8"/>
+            <wp:cNvGraphicFramePr>
+              <a:graphicFrameLocks xmlns:a="http://schemas.openxmlformats.org/drawingml/2006/main" noChangeAspect="1"/>
+            </wp:cNvGraphicFramePr>
+            <a:graphic xmlns:a="http://schemas.openxmlformats.org/drawingml/2006/main">
+              <a:graphicData uri="http://schemas.openxmlformats.org/drawingml/2006/picture">
+                <pic:pic xmlns:pic="http://schemas.openxmlformats.org/drawingml/2006/picture">
+                  <pic:nvPicPr>
+                    <pic:cNvPr id="0" name="Picture 1"/>
+                    <pic:cNvPicPr>
+                      <a:picLocks noChangeAspect="1" noChangeArrowheads="1"/>
+                    </pic:cNvPicPr>
+                  </pic:nvPicPr>
+                  <pic:blipFill rotWithShape="1">
+                    <a:blip r:embed="rId6" cstate="print">
+                      <a:extLst>
+                        <a:ext uri="{28A0092B-C50C-407E-A947-70E740481C1C}">
+                          <a14:useLocalDpi xmlns:a14="http://schemas.microsoft.com/office/drawing/2010/main" val="0"/>
+                        </a:ext>
+                      </a:extLst>
+                    </a:blip>
+                    <a:srcRect r="30532"/>
+                    <a:stretch/>
+                  </pic:blipFill>
+                  <pic:spPr bwMode="auto">
+                    <a:xfrm>
+                      <a:off x="0" y="0"/>
+                      <a:ext cx="4128868" cy="2940050"/>
+                    </a:xfrm>
+                    <a:prstGeom prst="rect">
+                      <a:avLst/>
+                    </a:prstGeom>
+                    <a:noFill/>
+                    <a:ln>
+                      <a:noFill/>
+                    </a:ln>
+                    <a:extLst>
+                      <a:ext uri="{53640926-AAD7-44D8-BBD7-CCE9431645EC}">
+                        <a14:shadowObscured xmlns:a14="http://schemas.microsoft.com/office/drawing/2010/main"/>
+                      </a:ext>
+                    </a:extLst>
+                  </pic:spPr>
+                </pic:pic>
+              </a:graphicData>
+            </a:graphic>
+          </wp:inline>
+        </w:drawing>
+      </w:r>
+    </w:p>
+    <w:p>
+      <w:pPr>
+        <w:pStyle w:val="Figure"/>
+      </w:pPr>
+      <w:bookmarkStart w:id="1" w:name="_Ref47947094"/>
+      <w:r>
+        <w:t xml:space="preserve">Figure </w:t>
+      </w:r>
+      <w:r>
+        <w:fldChar w:fldCharType="begin"/>
+      </w:r>
+      <w:r>
+        <w:instrText xml:space="preserve"> SEQ Figure \* ARABIC </w:instrText>
+      </w:r>
+      <w:r>
+        <w:fldChar w:fldCharType="separate"/>
+      </w:r>
+      <w:r>
+        <w:rPr>
+          <w:noProof/>
+        </w:rPr>
+        <w:t>2</w:t>
+      </w:r>
+      <w:r>
+        <w:fldChar w:fldCharType="end"/>
+      </w:r>
+      <w:bookmarkEnd w:id="1"/>
+      <w:r>
+        <w:t xml:space="preserve">. </w:t>
+      </w:r>
+      <w:r>
+        <w:t>ATWINC1500 WIFI module and J2 connection</w:t>
+      </w:r>
+    </w:p>
+    <w:p>
+      <w:pPr>
+        <w:pStyle w:val="ListParagraph"/>
+        <w:numPr>
+          <w:ilvl w:val="0"/>
+          <w:numId w:val="2"/>
+        </w:numPr>
+      </w:pPr>
+      <w:r>
+        <w:lastRenderedPageBreak/>
         <w:t xml:space="preserve">Install the latest version of the Arduino IDE found at: </w:t>
       </w:r>
-      <w:hyperlink r:id="rId5" w:history="1">
+      <w:hyperlink r:id="rId7" w:history="1">
         <w:r>
           <w:rPr>
             <w:rStyle w:val="Hyperlink"/>
@@ -83,7 +376,7 @@
       <w:r>
         <w:t xml:space="preserve"> found at: </w:t>
       </w:r>
-      <w:hyperlink r:id="rId6" w:history="1">
+      <w:hyperlink r:id="rId8" w:history="1">
         <w:r>
           <w:rPr>
             <w:rStyle w:val="Hyperlink"/>
@@ -103,7 +396,7 @@
       <w:r>
         <w:t xml:space="preserve">Clone the CAN-Logger-3 GitHub repository found at: </w:t>
       </w:r>
-      <w:hyperlink r:id="rId7" w:history="1">
+      <w:hyperlink r:id="rId9" w:history="1">
         <w:r>
           <w:rPr>
             <w:rStyle w:val="Hyperlink"/>
@@ -275,7 +568,7 @@
           <w:numId w:val="2"/>
         </w:numPr>
       </w:pPr>
-      <w:bookmarkStart w:id="0" w:name="_Ref45698512"/>
+      <w:bookmarkStart w:id="2" w:name="_Ref45698512"/>
       <w:r>
         <w:t>Connect to the CAN Logger using the mini USB connector</w:t>
       </w:r>
@@ -306,6 +599,9 @@
         <w:instrText xml:space="preserve"> REF _Ref45699399 \h </w:instrText>
       </w:r>
       <w:r>
+        <w:instrText xml:space="preserve"> \* MERGEFORMAT </w:instrText>
+      </w:r>
+      <w:r>
         <w:fldChar w:fldCharType="separate"/>
       </w:r>
       <w:r>
@@ -313,11 +609,10 @@
       </w:r>
       <w:r>
         <w:rPr>
-          <w:i/>
           <w:iCs/>
           <w:noProof/>
         </w:rPr>
-        <w:t>1</w:t>
+        <w:t>3</w:t>
       </w:r>
       <w:r>
         <w:fldChar w:fldCharType="end"/>
@@ -335,7 +630,6 @@
         <w:rPr>
           <w:noProof/>
         </w:rPr>
-        <w:lastRenderedPageBreak/>
         <w:drawing>
           <wp:inline distT="0" distB="0" distL="0" distR="0">
             <wp:extent cx="5186090" cy="3200400"/>
@@ -354,7 +648,7 @@
                     </pic:cNvPicPr>
                   </pic:nvPicPr>
                   <pic:blipFill>
-                    <a:blip r:embed="rId8">
+                    <a:blip r:embed="rId10">
                       <a:extLst>
                         <a:ext uri="{28A0092B-C50C-407E-A947-70E740481C1C}">
                           <a14:useLocalDpi xmlns:a14="http://schemas.microsoft.com/office/drawing/2010/main" val="0"/>
@@ -399,7 +693,7 @@
           <w:szCs w:val="22"/>
         </w:rPr>
       </w:pPr>
-      <w:bookmarkStart w:id="1" w:name="_Ref45699399"/>
+      <w:bookmarkStart w:id="3" w:name="_Ref45699399"/>
       <w:r>
         <w:rPr>
           <w:i w:val="0"/>
@@ -449,7 +743,7 @@
           <w:sz w:val="24"/>
           <w:szCs w:val="22"/>
         </w:rPr>
-        <w:t>1</w:t>
+        <w:t>3</w:t>
       </w:r>
       <w:r>
         <w:rPr>
@@ -461,7 +755,7 @@
         </w:rPr>
         <w:fldChar w:fldCharType="end"/>
       </w:r>
-      <w:bookmarkEnd w:id="1"/>
+      <w:bookmarkEnd w:id="3"/>
       <w:r>
         <w:rPr>
           <w:i w:val="0"/>
@@ -501,6 +795,9 @@
         <w:instrText xml:space="preserve"> REF _Ref45699575 \h </w:instrText>
       </w:r>
       <w:r>
+        <w:instrText xml:space="preserve"> \* MERGEFORMAT </w:instrText>
+      </w:r>
+      <w:r>
         <w:fldChar w:fldCharType="separate"/>
       </w:r>
       <w:r>
@@ -508,11 +805,10 @@
       </w:r>
       <w:r>
         <w:rPr>
-          <w:i/>
           <w:iCs/>
           <w:noProof/>
         </w:rPr>
-        <w:t>2</w:t>
+        <w:t>4</w:t>
       </w:r>
       <w:r>
         <w:fldChar w:fldCharType="end"/>
@@ -534,6 +830,7 @@
         <w:rPr>
           <w:noProof/>
         </w:rPr>
+        <w:lastRenderedPageBreak/>
         <w:drawing>
           <wp:inline distT="0" distB="0" distL="0" distR="0">
             <wp:extent cx="4767606" cy="3200400"/>
@@ -552,7 +849,7 @@
                     </pic:cNvPicPr>
                   </pic:nvPicPr>
                   <pic:blipFill>
-                    <a:blip r:embed="rId9">
+                    <a:blip r:embed="rId11">
                       <a:extLst>
                         <a:ext uri="{28A0092B-C50C-407E-A947-70E740481C1C}">
                           <a14:useLocalDpi xmlns:a14="http://schemas.microsoft.com/office/drawing/2010/main" val="0"/>
@@ -590,7 +887,7 @@
         <w:ind w:left="720"/>
         <w:jc w:val="center"/>
       </w:pPr>
-      <w:bookmarkStart w:id="2" w:name="_Ref45699575"/>
+      <w:bookmarkStart w:id="4" w:name="_Ref45699575"/>
       <w:r>
         <w:rPr>
           <w:i w:val="0"/>
@@ -640,7 +937,7 @@
           <w:sz w:val="24"/>
           <w:szCs w:val="22"/>
         </w:rPr>
-        <w:t>2</w:t>
+        <w:t>4</w:t>
       </w:r>
       <w:r>
         <w:rPr>
@@ -652,7 +949,7 @@
         </w:rPr>
         <w:fldChar w:fldCharType="end"/>
       </w:r>
-      <w:bookmarkEnd w:id="2"/>
+      <w:bookmarkEnd w:id="4"/>
       <w:r>
         <w:rPr>
           <w:i w:val="0"/>
@@ -672,7 +969,7 @@
           <w:numId w:val="2"/>
         </w:numPr>
       </w:pPr>
-      <w:bookmarkStart w:id="3" w:name="_Ref45699934"/>
+      <w:bookmarkStart w:id="5" w:name="_Ref45699934"/>
       <w:r>
         <w:t xml:space="preserve">If using the </w:t>
       </w:r>
@@ -707,8 +1004,8 @@
       <w:r>
         <w:t xml:space="preserve"> installed.</w:t>
       </w:r>
-      <w:bookmarkEnd w:id="0"/>
-      <w:bookmarkEnd w:id="3"/>
+      <w:bookmarkEnd w:id="2"/>
+      <w:bookmarkEnd w:id="5"/>
     </w:p>
     <w:p>
       <w:pPr>
@@ -733,11 +1030,7 @@
       </w:r>
       <w:proofErr w:type="gramEnd"/>
       <w:r>
-        <w:t xml:space="preserve"> go to “File-&gt; Preferences”. On Windows computers the default </w:t>
-      </w:r>
-      <w:r>
-        <w:lastRenderedPageBreak/>
-        <w:t>location is “</w:t>
+        <w:t xml:space="preserve"> go to “File-&gt; Preferences”. On Windows computers the default location is “</w:t>
       </w:r>
       <w:r>
         <w:t>C:\Users</w:t>
@@ -834,6 +1127,9 @@
         <w:instrText xml:space="preserve"> REF _Ref45698846 \h </w:instrText>
       </w:r>
       <w:r>
+        <w:instrText xml:space="preserve"> \* MERGEFORMAT </w:instrText>
+      </w:r>
+      <w:r>
         <w:fldChar w:fldCharType="separate"/>
       </w:r>
       <w:r>
@@ -841,11 +1137,10 @@
       </w:r>
       <w:r>
         <w:rPr>
-          <w:i/>
           <w:iCs/>
           <w:noProof/>
         </w:rPr>
-        <w:t>3</w:t>
+        <w:t>5</w:t>
       </w:r>
       <w:r>
         <w:fldChar w:fldCharType="end"/>
@@ -894,14 +1189,184 @@
         <w:jc w:val="center"/>
       </w:pPr>
       <w:r>
+        <w:lastRenderedPageBreak/>
+        <mc:AlternateContent>
+          <mc:Choice Requires="wps">
+            <w:drawing>
+              <wp:anchor distT="0" distB="0" distL="114300" distR="114300" simplePos="0" relativeHeight="251660288" behindDoc="0" locked="0" layoutInCell="1" allowOverlap="1" wp14:anchorId="04B06881" wp14:editId="7EA5DA27">
+                <wp:simplePos x="0" y="0"/>
+                <wp:positionH relativeFrom="column">
+                  <wp:posOffset>691515</wp:posOffset>
+                </wp:positionH>
+                <wp:positionV relativeFrom="paragraph">
+                  <wp:posOffset>1969439</wp:posOffset>
+                </wp:positionV>
+                <wp:extent cx="1089025" cy="469127"/>
+                <wp:effectExtent l="0" t="0" r="15875" b="26670"/>
+                <wp:wrapNone/>
+                <wp:docPr id="53" name="Text Box 2"/>
+                <wp:cNvGraphicFramePr>
+                  <a:graphicFrameLocks xmlns:a="http://schemas.openxmlformats.org/drawingml/2006/main"/>
+                </wp:cNvGraphicFramePr>
+                <a:graphic xmlns:a="http://schemas.openxmlformats.org/drawingml/2006/main">
+                  <a:graphicData uri="http://schemas.microsoft.com/office/word/2010/wordprocessingShape">
+                    <wps:wsp>
+                      <wps:cNvSpPr txBox="1">
+                        <a:spLocks noChangeArrowheads="1"/>
+                      </wps:cNvSpPr>
+                      <wps:spPr bwMode="auto">
+                        <a:xfrm>
+                          <a:off x="0" y="0"/>
+                          <a:ext cx="1089025" cy="469127"/>
+                        </a:xfrm>
+                        <a:prstGeom prst="rect">
+                          <a:avLst/>
+                        </a:prstGeom>
+                        <a:solidFill>
+                          <a:srgbClr val="FFFFFF"/>
+                        </a:solidFill>
+                        <a:ln w="12700">
+                          <a:solidFill>
+                            <a:srgbClr val="000000"/>
+                          </a:solidFill>
+                          <a:miter lim="800000"/>
+                          <a:headEnd/>
+                          <a:tailEnd/>
+                        </a:ln>
+                      </wps:spPr>
+                      <wps:txbx>
+                        <w:txbxContent>
+                          <w:p>
+                            <w:pPr>
+                              <w:jc w:val="right"/>
+                            </w:pPr>
+                            <w:r>
+                              <w:t>Programming button</w:t>
+                            </w:r>
+                          </w:p>
+                        </w:txbxContent>
+                      </wps:txbx>
+                      <wps:bodyPr rot="0" vert="horz" wrap="square" lIns="91440" tIns="45720" rIns="91440" bIns="45720" anchor="t" anchorCtr="0">
+                        <a:noAutofit/>
+                      </wps:bodyPr>
+                    </wps:wsp>
+                  </a:graphicData>
+                </a:graphic>
+                <wp14:sizeRelV relativeFrom="margin">
+                  <wp14:pctHeight>0</wp14:pctHeight>
+                </wp14:sizeRelV>
+              </wp:anchor>
+            </w:drawing>
+          </mc:Choice>
+          <mc:Fallback>
+            <w:pict>
+              <v:shapetype w14:anchorId="04B06881" id="_x0000_t202" coordsize="21600,21600" o:spt="202" path="m,l,21600r21600,l21600,xe">
+                <v:stroke joinstyle="miter"/>
+                <v:path gradientshapeok="t" o:connecttype="rect"/>
+              </v:shapetype>
+              <v:shape id="Text Box 2" o:spid="_x0000_s1026" type="#_x0000_t202" style="position:absolute;left:0;text-align:left;margin-left:54.45pt;margin-top:155.05pt;width:85.75pt;height:36.95pt;z-index:251660288;visibility:visible;mso-wrap-style:square;mso-height-percent:0;mso-wrap-distance-left:9pt;mso-wrap-distance-top:0;mso-wrap-distance-right:9pt;mso-wrap-distance-bottom:0;mso-position-horizontal:absolute;mso-position-horizontal-relative:text;mso-position-vertical:absolute;mso-position-vertical-relative:text;mso-height-percent:0;mso-height-relative:margin;v-text-anchor:top" o:gfxdata="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" strokeweight="1pt">
+                <v:textbox>
+                  <w:txbxContent>
+                    <w:p>
+                      <w:pPr>
+                        <w:jc w:val="right"/>
+                      </w:pPr>
+                      <w:r>
+                        <w:t>Programming button</w:t>
+                      </w:r>
+                    </w:p>
+                  </w:txbxContent>
+                </v:textbox>
+              </v:shape>
+            </w:pict>
+          </mc:Fallback>
+        </mc:AlternateContent>
+      </w:r>
+      <w:r>
+        <mc:AlternateContent>
+          <mc:Choice Requires="wps">
+            <w:drawing>
+              <wp:anchor distT="0" distB="0" distL="114300" distR="114300" simplePos="0" relativeHeight="251659264" behindDoc="0" locked="0" layoutInCell="1" allowOverlap="1" wp14:anchorId="2C52CEB4" wp14:editId="7FD0A5DB">
+                <wp:simplePos x="0" y="0"/>
+                <wp:positionH relativeFrom="column">
+                  <wp:posOffset>1765232</wp:posOffset>
+                </wp:positionH>
+                <wp:positionV relativeFrom="paragraph">
+                  <wp:posOffset>2186288</wp:posOffset>
+                </wp:positionV>
+                <wp:extent cx="709027" cy="239602"/>
+                <wp:effectExtent l="0" t="0" r="91440" b="65405"/>
+                <wp:wrapNone/>
+                <wp:docPr id="39" name="Straight Arrow Connector 39"/>
+                <wp:cNvGraphicFramePr/>
+                <a:graphic xmlns:a="http://schemas.openxmlformats.org/drawingml/2006/main">
+                  <a:graphicData uri="http://schemas.microsoft.com/office/word/2010/wordprocessingShape">
+                    <wps:wsp>
+                      <wps:cNvCnPr/>
+                      <wps:spPr>
+                        <a:xfrm>
+                          <a:off x="0" y="0"/>
+                          <a:ext cx="709027" cy="239602"/>
+                        </a:xfrm>
+                        <a:prstGeom prst="straightConnector1">
+                          <a:avLst/>
+                        </a:prstGeom>
+                        <a:ln w="12700">
+                          <a:solidFill>
+                            <a:srgbClr val="FF0000"/>
+                          </a:solidFill>
+                          <a:tailEnd type="triangle"/>
+                        </a:ln>
+                      </wps:spPr>
+                      <wps:style>
+                        <a:lnRef idx="1">
+                          <a:schemeClr val="accent1"/>
+                        </a:lnRef>
+                        <a:fillRef idx="0">
+                          <a:schemeClr val="accent1"/>
+                        </a:fillRef>
+                        <a:effectRef idx="0">
+                          <a:schemeClr val="accent1"/>
+                        </a:effectRef>
+                        <a:fontRef idx="minor">
+                          <a:schemeClr val="tx1"/>
+                        </a:fontRef>
+                      </wps:style>
+                      <wps:bodyPr/>
+                    </wps:wsp>
+                  </a:graphicData>
+                </a:graphic>
+                <wp14:sizeRelH relativeFrom="margin">
+                  <wp14:pctWidth>0</wp14:pctWidth>
+                </wp14:sizeRelH>
+                <wp14:sizeRelV relativeFrom="margin">
+                  <wp14:pctHeight>0</wp14:pctHeight>
+                </wp14:sizeRelV>
+              </wp:anchor>
+            </w:drawing>
+          </mc:Choice>
+          <mc:Fallback>
+            <w:pict>
+              <v:shapetype w14:anchorId="19F7A1BF" id="_x0000_t32" coordsize="21600,21600" o:spt="32" o:oned="t" path="m,l21600,21600e" filled="f">
+                <v:path arrowok="t" fillok="f" o:connecttype="none"/>
+                <o:lock v:ext="edit" shapetype="t"/>
+              </v:shapetype>
+              <v:shape id="Straight Arrow Connector 39" o:spid="_x0000_s1026" type="#_x0000_t32" style="position:absolute;margin-left:139pt;margin-top:172.15pt;width:55.85pt;height:18.85pt;z-index:251659264;visibility:visible;mso-wrap-style:square;mso-width-percent:0;mso-height-percent:0;mso-wrap-distance-left:9pt;mso-wrap-distance-top:0;mso-wrap-distance-right:9pt;mso-wrap-distance-bottom:0;mso-position-horizontal:absolute;mso-position-horizontal-relative:text;mso-position-vertical:absolute;mso-position-vertical-relative:text;mso-width-percent:0;mso-height-percent:0;mso-width-relative:margin;mso-height-relative:margin" o:gfxdata="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" strokecolor="red" strokeweight="1pt">
+                <v:stroke endarrow="block" joinstyle="miter"/>
+              </v:shape>
+            </w:pict>
+          </mc:Fallback>
+        </mc:AlternateContent>
+      </w:r>
+      <w:r>
         <w:rPr>
           <w:noProof/>
         </w:rPr>
         <w:drawing>
-          <wp:inline distT="0" distB="0" distL="0" distR="0">
-            <wp:extent cx="3078699" cy="4114800"/>
+          <wp:inline distT="0" distB="0" distL="0" distR="0" wp14:anchorId="15414291">
+            <wp:extent cx="3078480" cy="4115435"/>
             <wp:effectExtent l="0" t="0" r="7620" b="0"/>
-            <wp:docPr id="2" name="Picture 2" descr="cid:image002.png@01D65581.46A9BEC0"/>
+            <wp:docPr id="13" name="Picture 13"/>
             <wp:cNvGraphicFramePr>
               <a:graphicFrameLocks xmlns:a="http://schemas.openxmlformats.org/drawingml/2006/main" noChangeAspect="1"/>
             </wp:cNvGraphicFramePr>
@@ -909,13 +1374,13 @@
               <a:graphicData uri="http://schemas.openxmlformats.org/drawingml/2006/picture">
                 <pic:pic xmlns:pic="http://schemas.openxmlformats.org/drawingml/2006/picture">
                   <pic:nvPicPr>
-                    <pic:cNvPr id="0" name="Picture 2" descr="cid:image002.png@01D65581.46A9BEC0"/>
+                    <pic:cNvPr id="0" name="Picture 2"/>
                     <pic:cNvPicPr>
                       <a:picLocks noChangeAspect="1" noChangeArrowheads="1"/>
                     </pic:cNvPicPr>
                   </pic:nvPicPr>
                   <pic:blipFill>
-                    <a:blip r:embed="rId10" r:link="rId11">
+                    <a:blip r:embed="rId12">
                       <a:extLst>
                         <a:ext uri="{28A0092B-C50C-407E-A947-70E740481C1C}">
                           <a14:useLocalDpi xmlns:a14="http://schemas.microsoft.com/office/drawing/2010/main" val="0"/>
@@ -930,15 +1395,12 @@
                   <pic:spPr bwMode="auto">
                     <a:xfrm>
                       <a:off x="0" y="0"/>
-                      <a:ext cx="3078699" cy="4114800"/>
+                      <a:ext cx="3078480" cy="4115435"/>
                     </a:xfrm>
                     <a:prstGeom prst="rect">
                       <a:avLst/>
                     </a:prstGeom>
                     <a:noFill/>
-                    <a:ln>
-                      <a:noFill/>
-                    </a:ln>
                   </pic:spPr>
                 </pic:pic>
               </a:graphicData>
@@ -960,7 +1422,7 @@
           <w:szCs w:val="22"/>
         </w:rPr>
       </w:pPr>
-      <w:bookmarkStart w:id="4" w:name="_Ref45698846"/>
+      <w:bookmarkStart w:id="6" w:name="_Ref45698846"/>
       <w:r>
         <w:rPr>
           <w:i w:val="0"/>
@@ -1010,7 +1472,7 @@
           <w:sz w:val="24"/>
           <w:szCs w:val="22"/>
         </w:rPr>
-        <w:t>3</w:t>
+        <w:t>5</w:t>
       </w:r>
       <w:r>
         <w:rPr>
@@ -1022,7 +1484,7 @@
         </w:rPr>
         <w:fldChar w:fldCharType="end"/>
       </w:r>
-      <w:bookmarkEnd w:id="4"/>
+      <w:bookmarkEnd w:id="6"/>
       <w:r>
         <w:rPr>
           <w:i w:val="0"/>
@@ -1246,7 +1708,7 @@
         <w:fldChar w:fldCharType="separate"/>
       </w:r>
       <w:r>
-        <w:t>10</w:t>
+        <w:t>12</w:t>
       </w:r>
       <w:r>
         <w:fldChar w:fldCharType="end"/>
@@ -1303,160 +1765,160 @@
           <w:rFonts w:ascii="Consolas" w:eastAsia="Times New Roman" w:hAnsi="Consolas" w:cs="Calibri"/>
           <w:color w:val="000000"/>
         </w:rPr>
+        <w:t xml:space="preserve">Firmware version </w:t>
+      </w:r>
+      <w:proofErr w:type="gramStart"/>
+      <w:r>
+        <w:rPr>
+          <w:rFonts w:ascii="Consolas" w:eastAsia="Times New Roman" w:hAnsi="Consolas" w:cs="Calibri"/>
+          <w:color w:val="000000"/>
+        </w:rPr>
+        <w:t>installed:</w:t>
+      </w:r>
+      <w:proofErr w:type="gramEnd"/>
+      <w:r>
+        <w:rPr>
+          <w:rFonts w:ascii="Consolas" w:eastAsia="Times New Roman" w:hAnsi="Consolas" w:cs="Calibri"/>
+          <w:color w:val="000000"/>
+        </w:rPr>
+        <w:t xml:space="preserve"> 19.4.4</w:t>
+      </w:r>
+    </w:p>
+    <w:p>
+      <w:pPr>
+        <w:ind w:left="1080" w:firstLine="720"/>
+        <w:rPr>
+          <w:rFonts w:ascii="Consolas" w:eastAsia="Times New Roman" w:hAnsi="Consolas" w:cs="Calibri"/>
+          <w:color w:val="000000"/>
+        </w:rPr>
+      </w:pPr>
+      <w:r>
+        <w:rPr>
+          <w:rFonts w:ascii="Consolas" w:eastAsia="Times New Roman" w:hAnsi="Consolas" w:cs="Calibri"/>
+          <w:color w:val="000000"/>
+        </w:rPr>
+        <w:t xml:space="preserve">Latest firmware version </w:t>
+      </w:r>
+      <w:proofErr w:type="gramStart"/>
+      <w:r>
+        <w:rPr>
+          <w:rFonts w:ascii="Consolas" w:eastAsia="Times New Roman" w:hAnsi="Consolas" w:cs="Calibri"/>
+          <w:color w:val="000000"/>
+        </w:rPr>
+        <w:t>available :</w:t>
+      </w:r>
+      <w:proofErr w:type="gramEnd"/>
+      <w:r>
+        <w:rPr>
+          <w:rFonts w:ascii="Consolas" w:eastAsia="Times New Roman" w:hAnsi="Consolas" w:cs="Calibri"/>
+          <w:color w:val="000000"/>
+        </w:rPr>
+        <w:t xml:space="preserve"> 19.6.1</w:t>
+      </w:r>
+    </w:p>
+    <w:p>
+      <w:pPr>
+        <w:ind w:left="1080" w:firstLine="720"/>
+        <w:rPr>
+          <w:rFonts w:ascii="Consolas" w:eastAsia="Times New Roman" w:hAnsi="Consolas" w:cs="Calibri"/>
+          <w:color w:val="000000"/>
+        </w:rPr>
+      </w:pPr>
+      <w:r>
+        <w:rPr>
+          <w:rFonts w:ascii="Consolas" w:eastAsia="Times New Roman" w:hAnsi="Consolas" w:cs="Calibri"/>
+          <w:color w:val="000000"/>
+        </w:rPr>
+        <w:t>Check result: NOT PASSED</w:t>
+      </w:r>
+    </w:p>
+    <w:p>
+      <w:pPr>
+        <w:ind w:left="1080" w:firstLine="720"/>
+        <w:rPr>
+          <w:rFonts w:ascii="Consolas" w:eastAsia="Times New Roman" w:hAnsi="Consolas" w:cs="Calibri"/>
+          <w:color w:val="000000"/>
+        </w:rPr>
+      </w:pPr>
+      <w:r>
+        <w:rPr>
+          <w:rFonts w:ascii="Consolas" w:eastAsia="Times New Roman" w:hAnsi="Consolas" w:cs="Calibri"/>
+          <w:color w:val="000000"/>
+        </w:rPr>
+        <w:t>- The firmware version on the shield do not match the</w:t>
+      </w:r>
+    </w:p>
+    <w:p>
+      <w:pPr>
+        <w:ind w:left="1080" w:firstLine="720"/>
+        <w:rPr>
+          <w:rFonts w:ascii="Consolas" w:eastAsia="Times New Roman" w:hAnsi="Consolas" w:cs="Calibri"/>
+          <w:color w:val="000000"/>
+        </w:rPr>
+      </w:pPr>
+      <w:r>
+        <w:rPr>
+          <w:rFonts w:ascii="Consolas" w:eastAsia="Times New Roman" w:hAnsi="Consolas" w:cs="Calibri"/>
+          <w:color w:val="000000"/>
+        </w:rPr>
+        <w:t xml:space="preserve">   </w:t>
+      </w:r>
+      <w:proofErr w:type="gramStart"/>
+      <w:r>
+        <w:rPr>
+          <w:rFonts w:ascii="Consolas" w:eastAsia="Times New Roman" w:hAnsi="Consolas" w:cs="Calibri"/>
+          <w:color w:val="000000"/>
+        </w:rPr>
+        <w:t>version</w:t>
+      </w:r>
+      <w:proofErr w:type="gramEnd"/>
+      <w:r>
+        <w:rPr>
+          <w:rFonts w:ascii="Consolas" w:eastAsia="Times New Roman" w:hAnsi="Consolas" w:cs="Calibri"/>
+          <w:color w:val="000000"/>
+        </w:rPr>
+        <w:t xml:space="preserve"> required by the library, you may experience</w:t>
+      </w:r>
+    </w:p>
+    <w:p>
+      <w:pPr>
+        <w:ind w:left="1080" w:firstLine="720"/>
+        <w:rPr>
+          <w:rFonts w:ascii="Consolas" w:eastAsia="Times New Roman" w:hAnsi="Consolas" w:cs="Calibri"/>
+          <w:color w:val="000000"/>
+        </w:rPr>
+      </w:pPr>
+      <w:r>
+        <w:rPr>
+          <w:rFonts w:ascii="Consolas" w:eastAsia="Times New Roman" w:hAnsi="Consolas" w:cs="Calibri"/>
+          <w:color w:val="000000"/>
+        </w:rPr>
+        <w:t xml:space="preserve">   </w:t>
+      </w:r>
+      <w:proofErr w:type="gramStart"/>
+      <w:r>
+        <w:rPr>
+          <w:rFonts w:ascii="Consolas" w:eastAsia="Times New Roman" w:hAnsi="Consolas" w:cs="Calibri"/>
+          <w:color w:val="000000"/>
+        </w:rPr>
+        <w:t>issues</w:t>
+      </w:r>
+      <w:proofErr w:type="gramEnd"/>
+      <w:r>
+        <w:rPr>
+          <w:rFonts w:ascii="Consolas" w:eastAsia="Times New Roman" w:hAnsi="Consolas" w:cs="Calibri"/>
+          <w:color w:val="000000"/>
+        </w:rPr>
+        <w:t xml:space="preserve"> or failures.</w:t>
+      </w:r>
+    </w:p>
+    <w:p>
+      <w:pPr>
+        <w:pStyle w:val="ListParagraph"/>
+        <w:ind w:left="1440"/>
+      </w:pPr>
+      <w:r>
         <w:lastRenderedPageBreak/>
-        <w:t xml:space="preserve">Firmware version </w:t>
-      </w:r>
-      <w:proofErr w:type="gramStart"/>
-      <w:r>
-        <w:rPr>
-          <w:rFonts w:ascii="Consolas" w:eastAsia="Times New Roman" w:hAnsi="Consolas" w:cs="Calibri"/>
-          <w:color w:val="000000"/>
-        </w:rPr>
-        <w:t>installed:</w:t>
-      </w:r>
-      <w:proofErr w:type="gramEnd"/>
-      <w:r>
-        <w:rPr>
-          <w:rFonts w:ascii="Consolas" w:eastAsia="Times New Roman" w:hAnsi="Consolas" w:cs="Calibri"/>
-          <w:color w:val="000000"/>
-        </w:rPr>
-        <w:t xml:space="preserve"> 19.4.4</w:t>
-      </w:r>
-    </w:p>
-    <w:p>
-      <w:pPr>
-        <w:ind w:left="1080" w:firstLine="720"/>
-        <w:rPr>
-          <w:rFonts w:ascii="Consolas" w:eastAsia="Times New Roman" w:hAnsi="Consolas" w:cs="Calibri"/>
-          <w:color w:val="000000"/>
-        </w:rPr>
-      </w:pPr>
-      <w:r>
-        <w:rPr>
-          <w:rFonts w:ascii="Consolas" w:eastAsia="Times New Roman" w:hAnsi="Consolas" w:cs="Calibri"/>
-          <w:color w:val="000000"/>
-        </w:rPr>
-        <w:t xml:space="preserve">Latest firmware version </w:t>
-      </w:r>
-      <w:proofErr w:type="gramStart"/>
-      <w:r>
-        <w:rPr>
-          <w:rFonts w:ascii="Consolas" w:eastAsia="Times New Roman" w:hAnsi="Consolas" w:cs="Calibri"/>
-          <w:color w:val="000000"/>
-        </w:rPr>
-        <w:t>available :</w:t>
-      </w:r>
-      <w:proofErr w:type="gramEnd"/>
-      <w:r>
-        <w:rPr>
-          <w:rFonts w:ascii="Consolas" w:eastAsia="Times New Roman" w:hAnsi="Consolas" w:cs="Calibri"/>
-          <w:color w:val="000000"/>
-        </w:rPr>
-        <w:t xml:space="preserve"> 19.6.1</w:t>
-      </w:r>
-    </w:p>
-    <w:p>
-      <w:pPr>
-        <w:ind w:left="1080" w:firstLine="720"/>
-        <w:rPr>
-          <w:rFonts w:ascii="Consolas" w:eastAsia="Times New Roman" w:hAnsi="Consolas" w:cs="Calibri"/>
-          <w:color w:val="000000"/>
-        </w:rPr>
-      </w:pPr>
-      <w:r>
-        <w:rPr>
-          <w:rFonts w:ascii="Consolas" w:eastAsia="Times New Roman" w:hAnsi="Consolas" w:cs="Calibri"/>
-          <w:color w:val="000000"/>
-        </w:rPr>
-        <w:t>Check result: NOT PASSED</w:t>
-      </w:r>
-    </w:p>
-    <w:p>
-      <w:pPr>
-        <w:ind w:left="1080" w:firstLine="720"/>
-        <w:rPr>
-          <w:rFonts w:ascii="Consolas" w:eastAsia="Times New Roman" w:hAnsi="Consolas" w:cs="Calibri"/>
-          <w:color w:val="000000"/>
-        </w:rPr>
-      </w:pPr>
-      <w:r>
-        <w:rPr>
-          <w:rFonts w:ascii="Consolas" w:eastAsia="Times New Roman" w:hAnsi="Consolas" w:cs="Calibri"/>
-          <w:color w:val="000000"/>
-        </w:rPr>
-        <w:t>- The firmware version on the shield do not match the</w:t>
-      </w:r>
-    </w:p>
-    <w:p>
-      <w:pPr>
-        <w:ind w:left="1080" w:firstLine="720"/>
-        <w:rPr>
-          <w:rFonts w:ascii="Consolas" w:eastAsia="Times New Roman" w:hAnsi="Consolas" w:cs="Calibri"/>
-          <w:color w:val="000000"/>
-        </w:rPr>
-      </w:pPr>
-      <w:r>
-        <w:rPr>
-          <w:rFonts w:ascii="Consolas" w:eastAsia="Times New Roman" w:hAnsi="Consolas" w:cs="Calibri"/>
-          <w:color w:val="000000"/>
-        </w:rPr>
-        <w:t xml:space="preserve">   </w:t>
-      </w:r>
-      <w:proofErr w:type="gramStart"/>
-      <w:r>
-        <w:rPr>
-          <w:rFonts w:ascii="Consolas" w:eastAsia="Times New Roman" w:hAnsi="Consolas" w:cs="Calibri"/>
-          <w:color w:val="000000"/>
-        </w:rPr>
-        <w:t>version</w:t>
-      </w:r>
-      <w:proofErr w:type="gramEnd"/>
-      <w:r>
-        <w:rPr>
-          <w:rFonts w:ascii="Consolas" w:eastAsia="Times New Roman" w:hAnsi="Consolas" w:cs="Calibri"/>
-          <w:color w:val="000000"/>
-        </w:rPr>
-        <w:t xml:space="preserve"> required by the library, you may experience</w:t>
-      </w:r>
-    </w:p>
-    <w:p>
-      <w:pPr>
-        <w:ind w:left="1080" w:firstLine="720"/>
-        <w:rPr>
-          <w:rFonts w:ascii="Consolas" w:eastAsia="Times New Roman" w:hAnsi="Consolas" w:cs="Calibri"/>
-          <w:color w:val="000000"/>
-        </w:rPr>
-      </w:pPr>
-      <w:r>
-        <w:rPr>
-          <w:rFonts w:ascii="Consolas" w:eastAsia="Times New Roman" w:hAnsi="Consolas" w:cs="Calibri"/>
-          <w:color w:val="000000"/>
-        </w:rPr>
-        <w:t xml:space="preserve">   </w:t>
-      </w:r>
-      <w:proofErr w:type="gramStart"/>
-      <w:r>
-        <w:rPr>
-          <w:rFonts w:ascii="Consolas" w:eastAsia="Times New Roman" w:hAnsi="Consolas" w:cs="Calibri"/>
-          <w:color w:val="000000"/>
-        </w:rPr>
-        <w:t>issues</w:t>
-      </w:r>
-      <w:proofErr w:type="gramEnd"/>
-      <w:r>
-        <w:rPr>
-          <w:rFonts w:ascii="Consolas" w:eastAsia="Times New Roman" w:hAnsi="Consolas" w:cs="Calibri"/>
-          <w:color w:val="000000"/>
-        </w:rPr>
-        <w:t xml:space="preserve"> or failures.</w:t>
-      </w:r>
-    </w:p>
-    <w:p>
-      <w:pPr>
-        <w:pStyle w:val="ListParagraph"/>
-        <w:ind w:left="1440"/>
-      </w:pPr>
-      <w:r>
         <w:t xml:space="preserve">If you see the following </w:t>
       </w:r>
       <w:proofErr w:type="gramStart"/>
@@ -1556,7 +2018,7 @@
           <w:numId w:val="2"/>
         </w:numPr>
       </w:pPr>
-      <w:bookmarkStart w:id="5" w:name="_Ref45700614"/>
+      <w:bookmarkStart w:id="7" w:name="_Ref45700614"/>
       <w:r>
         <w:t xml:space="preserve">If the results of Step </w:t>
       </w:r>
@@ -1570,7 +2032,7 @@
         <w:fldChar w:fldCharType="separate"/>
       </w:r>
       <w:r>
-        <w:t>9</w:t>
+        <w:t>11</w:t>
       </w:r>
       <w:r>
         <w:fldChar w:fldCharType="end"/>
@@ -1678,6 +2140,9 @@
         <w:instrText xml:space="preserve"> REF _Ref45700361 \h </w:instrText>
       </w:r>
       <w:r>
+        <w:instrText xml:space="preserve"> \* MERGEFORMAT </w:instrText>
+      </w:r>
+      <w:r>
         <w:fldChar w:fldCharType="separate"/>
       </w:r>
       <w:r>
@@ -1685,11 +2150,10 @@
       </w:r>
       <w:r>
         <w:rPr>
-          <w:i/>
           <w:iCs/>
           <w:noProof/>
         </w:rPr>
-        <w:t>4</w:t>
+        <w:t>6</w:t>
       </w:r>
       <w:r>
         <w:fldChar w:fldCharType="end"/>
@@ -1697,7 +2161,7 @@
       <w:r>
         <w:t>).</w:t>
       </w:r>
-      <w:bookmarkEnd w:id="5"/>
+      <w:bookmarkEnd w:id="7"/>
     </w:p>
     <w:p>
       <w:pPr>
@@ -1727,7 +2191,7 @@
                     </pic:cNvPicPr>
                   </pic:nvPicPr>
                   <pic:blipFill>
-                    <a:blip r:embed="rId12">
+                    <a:blip r:embed="rId13">
                       <a:extLst>
                         <a:ext uri="{28A0092B-C50C-407E-A947-70E740481C1C}">
                           <a14:useLocalDpi xmlns:a14="http://schemas.microsoft.com/office/drawing/2010/main" val="0"/>
@@ -1772,7 +2236,7 @@
           <w:szCs w:val="22"/>
         </w:rPr>
       </w:pPr>
-      <w:bookmarkStart w:id="6" w:name="_Ref45700361"/>
+      <w:bookmarkStart w:id="8" w:name="_Ref45700361"/>
       <w:r>
         <w:rPr>
           <w:i w:val="0"/>
@@ -1822,7 +2286,7 @@
           <w:sz w:val="24"/>
           <w:szCs w:val="22"/>
         </w:rPr>
-        <w:t>4</w:t>
+        <w:t>6</w:t>
       </w:r>
       <w:r>
         <w:rPr>
@@ -1834,7 +2298,7 @@
         </w:rPr>
         <w:fldChar w:fldCharType="end"/>
       </w:r>
-      <w:bookmarkEnd w:id="6"/>
+      <w:bookmarkEnd w:id="8"/>
       <w:r>
         <w:rPr>
           <w:i w:val="0"/>
@@ -1897,6 +2361,9 @@
         <w:instrText xml:space="preserve"> REF _Ref45701024 \h </w:instrText>
       </w:r>
       <w:r>
+        <w:instrText xml:space="preserve"> \* MERGEFORMAT </w:instrText>
+      </w:r>
+      <w:r>
         <w:fldChar w:fldCharType="separate"/>
       </w:r>
       <w:r>
@@ -1904,11 +2371,10 @@
       </w:r>
       <w:r>
         <w:rPr>
-          <w:i/>
           <w:iCs/>
           <w:noProof/>
         </w:rPr>
-        <w:t>5</w:t>
+        <w:t>7</w:t>
       </w:r>
       <w:r>
         <w:fldChar w:fldCharType="end"/>
@@ -1937,192 +2403,6 @@
             <wp:extent cx="3506980" cy="3657600"/>
             <wp:effectExtent l="0" t="0" r="0" b="0"/>
             <wp:docPr id="1" name="Picture 1"/>
-            <wp:cNvGraphicFramePr>
-              <a:graphicFrameLocks xmlns:a="http://schemas.openxmlformats.org/drawingml/2006/main" noChangeAspect="1"/>
-            </wp:cNvGraphicFramePr>
-            <a:graphic xmlns:a="http://schemas.openxmlformats.org/drawingml/2006/main">
-              <a:graphicData uri="http://schemas.openxmlformats.org/drawingml/2006/picture">
-                <pic:pic xmlns:pic="http://schemas.openxmlformats.org/drawingml/2006/picture">
-                  <pic:nvPicPr>
-                    <pic:cNvPr id="1" name=""/>
-                    <pic:cNvPicPr/>
-                  </pic:nvPicPr>
-                  <pic:blipFill>
-                    <a:blip r:embed="rId13"/>
-                    <a:stretch>
-                      <a:fillRect/>
-                    </a:stretch>
-                  </pic:blipFill>
-                  <pic:spPr>
-                    <a:xfrm>
-                      <a:off x="0" y="0"/>
-                      <a:ext cx="3506980" cy="3657600"/>
-                    </a:xfrm>
-                    <a:prstGeom prst="rect">
-                      <a:avLst/>
-                    </a:prstGeom>
-                  </pic:spPr>
-                </pic:pic>
-              </a:graphicData>
-            </a:graphic>
-          </wp:inline>
-        </w:drawing>
-      </w:r>
-    </w:p>
-    <w:p>
-      <w:pPr>
-        <w:pStyle w:val="Caption"/>
-        <w:ind w:left="720"/>
-        <w:jc w:val="center"/>
-        <w:rPr>
-          <w:i w:val="0"/>
-          <w:iCs w:val="0"/>
-          <w:color w:val="auto"/>
-          <w:sz w:val="24"/>
-          <w:szCs w:val="22"/>
-        </w:rPr>
-      </w:pPr>
-      <w:bookmarkStart w:id="7" w:name="_Ref45701024"/>
-      <w:r>
-        <w:rPr>
-          <w:i w:val="0"/>
-          <w:iCs w:val="0"/>
-          <w:color w:val="auto"/>
-          <w:sz w:val="24"/>
-          <w:szCs w:val="22"/>
-        </w:rPr>
-        <w:t xml:space="preserve">Figure </w:t>
-      </w:r>
-      <w:r>
-        <w:rPr>
-          <w:i w:val="0"/>
-          <w:iCs w:val="0"/>
-          <w:color w:val="auto"/>
-          <w:sz w:val="24"/>
-          <w:szCs w:val="22"/>
-        </w:rPr>
-        <w:fldChar w:fldCharType="begin"/>
-      </w:r>
-      <w:r>
-        <w:rPr>
-          <w:i w:val="0"/>
-          <w:iCs w:val="0"/>
-          <w:color w:val="auto"/>
-          <w:sz w:val="24"/>
-          <w:szCs w:val="22"/>
-        </w:rPr>
-        <w:instrText xml:space="preserve"> SEQ Figure \* ARABIC </w:instrText>
-      </w:r>
-      <w:r>
-        <w:rPr>
-          <w:i w:val="0"/>
-          <w:iCs w:val="0"/>
-          <w:color w:val="auto"/>
-          <w:sz w:val="24"/>
-          <w:szCs w:val="22"/>
-        </w:rPr>
-        <w:fldChar w:fldCharType="separate"/>
-      </w:r>
-      <w:r>
-        <w:rPr>
-          <w:i w:val="0"/>
-          <w:iCs w:val="0"/>
-          <w:noProof/>
-          <w:color w:val="auto"/>
-          <w:sz w:val="24"/>
-          <w:szCs w:val="22"/>
-        </w:rPr>
-        <w:t>5</w:t>
-      </w:r>
-      <w:r>
-        <w:rPr>
-          <w:i w:val="0"/>
-          <w:iCs w:val="0"/>
-          <w:color w:val="auto"/>
-          <w:sz w:val="24"/>
-          <w:szCs w:val="22"/>
-        </w:rPr>
-        <w:fldChar w:fldCharType="end"/>
-      </w:r>
-      <w:bookmarkEnd w:id="7"/>
-      <w:r>
-        <w:rPr>
-          <w:i w:val="0"/>
-          <w:iCs w:val="0"/>
-          <w:color w:val="auto"/>
-          <w:sz w:val="24"/>
-          <w:szCs w:val="22"/>
-        </w:rPr>
-        <w:t xml:space="preserve">. WiFi101 / </w:t>
-      </w:r>
-      <w:proofErr w:type="spellStart"/>
-      <w:r>
-        <w:rPr>
-          <w:i w:val="0"/>
-          <w:iCs w:val="0"/>
-          <w:color w:val="auto"/>
-          <w:sz w:val="24"/>
-          <w:szCs w:val="22"/>
-        </w:rPr>
-        <w:t>WiFiNINA</w:t>
-      </w:r>
-      <w:proofErr w:type="spellEnd"/>
-      <w:r>
-        <w:rPr>
-          <w:i w:val="0"/>
-          <w:iCs w:val="0"/>
-          <w:color w:val="auto"/>
-          <w:sz w:val="24"/>
-          <w:szCs w:val="22"/>
-        </w:rPr>
-        <w:t xml:space="preserve"> Firmware/Certificates Updater</w:t>
-      </w:r>
-      <w:r>
-        <w:rPr>
-          <w:i w:val="0"/>
-          <w:iCs w:val="0"/>
-          <w:color w:val="auto"/>
-          <w:sz w:val="24"/>
-          <w:szCs w:val="22"/>
-        </w:rPr>
-        <w:t>.</w:t>
-      </w:r>
-    </w:p>
-    <w:p>
-      <w:pPr>
-        <w:pStyle w:val="ListParagraph"/>
-        <w:numPr>
-          <w:ilvl w:val="1"/>
-          <w:numId w:val="2"/>
-        </w:numPr>
-      </w:pPr>
-      <w:r>
-        <w:t xml:space="preserve">Select the Teensy port under “Select port or the </w:t>
-      </w:r>
-      <w:proofErr w:type="spellStart"/>
-      <w:r>
-        <w:t>WiFi</w:t>
-      </w:r>
-      <w:proofErr w:type="spellEnd"/>
-      <w:r>
-        <w:t>-module” and press “Test connection” to verify that the updater is communicating. You should see the following message:</w:t>
-      </w:r>
-    </w:p>
-    <w:p>
-      <w:pPr>
-        <w:pStyle w:val="ListParagraph"/>
-        <w:ind w:left="1440"/>
-        <w:jc w:val="center"/>
-      </w:pPr>
-      <w:r>
-        <w:rPr>
-          <w:noProof/>
-        </w:rPr>
-        <w:drawing>
-          <wp:inline distT="0" distB="0" distL="0" distR="0" wp14:anchorId="7782CDEB" wp14:editId="6125ECA7">
-            <wp:extent cx="2052165" cy="914400"/>
-            <wp:effectExtent l="0" t="0" r="5715" b="0"/>
-            <wp:docPr id="10" name="Picture 10"/>
             <wp:cNvGraphicFramePr>
               <a:graphicFrameLocks xmlns:a="http://schemas.openxmlformats.org/drawingml/2006/main" noChangeAspect="1"/>
             </wp:cNvGraphicFramePr>
@@ -2142,7 +2422,7 @@
                   <pic:spPr>
                     <a:xfrm>
                       <a:off x="0" y="0"/>
-                      <a:ext cx="2052165" cy="914400"/>
+                      <a:ext cx="3506980" cy="3657600"/>
                     </a:xfrm>
                     <a:prstGeom prst="rect">
                       <a:avLst/>
@@ -2157,10 +2437,122 @@
     </w:p>
     <w:p>
       <w:pPr>
-        <w:pStyle w:val="ListParagraph"/>
-        <w:ind w:left="1440"/>
+        <w:pStyle w:val="Caption"/>
+        <w:ind w:left="720"/>
         <w:jc w:val="center"/>
-      </w:pPr>
+        <w:rPr>
+          <w:i w:val="0"/>
+          <w:iCs w:val="0"/>
+          <w:color w:val="auto"/>
+          <w:sz w:val="24"/>
+          <w:szCs w:val="22"/>
+        </w:rPr>
+      </w:pPr>
+      <w:bookmarkStart w:id="9" w:name="_Ref45701024"/>
+      <w:r>
+        <w:rPr>
+          <w:i w:val="0"/>
+          <w:iCs w:val="0"/>
+          <w:color w:val="auto"/>
+          <w:sz w:val="24"/>
+          <w:szCs w:val="22"/>
+        </w:rPr>
+        <w:t xml:space="preserve">Figure </w:t>
+      </w:r>
+      <w:r>
+        <w:rPr>
+          <w:i w:val="0"/>
+          <w:iCs w:val="0"/>
+          <w:color w:val="auto"/>
+          <w:sz w:val="24"/>
+          <w:szCs w:val="22"/>
+        </w:rPr>
+        <w:fldChar w:fldCharType="begin"/>
+      </w:r>
+      <w:r>
+        <w:rPr>
+          <w:i w:val="0"/>
+          <w:iCs w:val="0"/>
+          <w:color w:val="auto"/>
+          <w:sz w:val="24"/>
+          <w:szCs w:val="22"/>
+        </w:rPr>
+        <w:instrText xml:space="preserve"> SEQ Figure \* ARABIC </w:instrText>
+      </w:r>
+      <w:r>
+        <w:rPr>
+          <w:i w:val="0"/>
+          <w:iCs w:val="0"/>
+          <w:color w:val="auto"/>
+          <w:sz w:val="24"/>
+          <w:szCs w:val="22"/>
+        </w:rPr>
+        <w:fldChar w:fldCharType="separate"/>
+      </w:r>
+      <w:r>
+        <w:rPr>
+          <w:i w:val="0"/>
+          <w:iCs w:val="0"/>
+          <w:noProof/>
+          <w:color w:val="auto"/>
+          <w:sz w:val="24"/>
+          <w:szCs w:val="22"/>
+        </w:rPr>
+        <w:t>7</w:t>
+      </w:r>
+      <w:r>
+        <w:rPr>
+          <w:i w:val="0"/>
+          <w:iCs w:val="0"/>
+          <w:color w:val="auto"/>
+          <w:sz w:val="24"/>
+          <w:szCs w:val="22"/>
+        </w:rPr>
+        <w:fldChar w:fldCharType="end"/>
+      </w:r>
+      <w:bookmarkEnd w:id="9"/>
+      <w:r>
+        <w:rPr>
+          <w:i w:val="0"/>
+          <w:iCs w:val="0"/>
+          <w:color w:val="auto"/>
+          <w:sz w:val="24"/>
+          <w:szCs w:val="22"/>
+        </w:rPr>
+        <w:t xml:space="preserve">. WiFi101 / </w:t>
+      </w:r>
+      <w:proofErr w:type="spellStart"/>
+      <w:r>
+        <w:rPr>
+          <w:i w:val="0"/>
+          <w:iCs w:val="0"/>
+          <w:color w:val="auto"/>
+          <w:sz w:val="24"/>
+          <w:szCs w:val="22"/>
+        </w:rPr>
+        <w:t>WiFiNINA</w:t>
+      </w:r>
+      <w:proofErr w:type="spellEnd"/>
+      <w:r>
+        <w:rPr>
+          <w:i w:val="0"/>
+          <w:iCs w:val="0"/>
+          <w:color w:val="auto"/>
+          <w:sz w:val="24"/>
+          <w:szCs w:val="22"/>
+        </w:rPr>
+        <w:t xml:space="preserve"> Firmware/Certificates Updater</w:t>
+      </w:r>
+      <w:r>
+        <w:rPr>
+          <w:i w:val="0"/>
+          <w:iCs w:val="0"/>
+          <w:color w:val="auto"/>
+          <w:sz w:val="24"/>
+          <w:szCs w:val="22"/>
+        </w:rPr>
+        <w:t>.</w:t>
+      </w:r>
     </w:p>
     <w:p>
       <w:pPr>
@@ -2171,18 +2563,15 @@
         </w:numPr>
       </w:pPr>
       <w:r>
-        <w:t>Select “WINC1501 Model B (19.6.1) (Arduino/</w:t>
-      </w:r>
-      <w:proofErr w:type="spellStart"/>
-      <w:r>
-        <w:t>Genuino</w:t>
-      </w:r>
-      <w:proofErr w:type="spellEnd"/>
-      <w:r>
-        <w:t xml:space="preserve"> MKR1000)” and press “Update Firmware”</w:t>
-      </w:r>
-      <w:r>
-        <w:t>. You should see the following message:</w:t>
+        <w:t xml:space="preserve">Select the Teensy port under “Select port or the </w:t>
+      </w:r>
+      <w:proofErr w:type="spellStart"/>
+      <w:r>
+        <w:t>WiFi</w:t>
+      </w:r>
+      <w:proofErr w:type="spellEnd"/>
+      <w:r>
+        <w:t>-module” and press “Test connection” to verify that the updater is communicating. You should see the following message:</w:t>
       </w:r>
     </w:p>
     <w:p>
@@ -2196,10 +2585,10 @@
           <w:noProof/>
         </w:rPr>
         <w:drawing>
-          <wp:inline distT="0" distB="0" distL="0" distR="0" wp14:anchorId="35D5DF68" wp14:editId="13CBE0B9">
-            <wp:extent cx="2261569" cy="914400"/>
+          <wp:inline distT="0" distB="0" distL="0" distR="0" wp14:anchorId="7782CDEB" wp14:editId="6125ECA7">
+            <wp:extent cx="2052165" cy="914400"/>
             <wp:effectExtent l="0" t="0" r="5715" b="0"/>
-            <wp:docPr id="11" name="Picture 11"/>
+            <wp:docPr id="10" name="Picture 10"/>
             <wp:cNvGraphicFramePr>
               <a:graphicFrameLocks xmlns:a="http://schemas.openxmlformats.org/drawingml/2006/main" noChangeAspect="1"/>
             </wp:cNvGraphicFramePr>
@@ -2219,6 +2608,83 @@
                   <pic:spPr>
                     <a:xfrm>
                       <a:off x="0" y="0"/>
+                      <a:ext cx="2052165" cy="914400"/>
+                    </a:xfrm>
+                    <a:prstGeom prst="rect">
+                      <a:avLst/>
+                    </a:prstGeom>
+                  </pic:spPr>
+                </pic:pic>
+              </a:graphicData>
+            </a:graphic>
+          </wp:inline>
+        </w:drawing>
+      </w:r>
+    </w:p>
+    <w:p>
+      <w:pPr>
+        <w:pStyle w:val="ListParagraph"/>
+        <w:ind w:left="1440"/>
+        <w:jc w:val="center"/>
+      </w:pPr>
+    </w:p>
+    <w:p>
+      <w:pPr>
+        <w:pStyle w:val="ListParagraph"/>
+        <w:numPr>
+          <w:ilvl w:val="1"/>
+          <w:numId w:val="2"/>
+        </w:numPr>
+      </w:pPr>
+      <w:r>
+        <w:t>Select “WINC1501 Model B (19.6.1) (Arduino/</w:t>
+      </w:r>
+      <w:proofErr w:type="spellStart"/>
+      <w:r>
+        <w:t>Genuino</w:t>
+      </w:r>
+      <w:proofErr w:type="spellEnd"/>
+      <w:r>
+        <w:t xml:space="preserve"> MKR1000)” and press “Update Firmware”</w:t>
+      </w:r>
+      <w:r>
+        <w:t>. You should see the following message:</w:t>
+      </w:r>
+    </w:p>
+    <w:p>
+      <w:pPr>
+        <w:pStyle w:val="ListParagraph"/>
+        <w:ind w:left="1440"/>
+        <w:jc w:val="center"/>
+      </w:pPr>
+      <w:r>
+        <w:rPr>
+          <w:noProof/>
+        </w:rPr>
+        <w:drawing>
+          <wp:inline distT="0" distB="0" distL="0" distR="0" wp14:anchorId="35D5DF68" wp14:editId="13CBE0B9">
+            <wp:extent cx="2261569" cy="914400"/>
+            <wp:effectExtent l="0" t="0" r="5715" b="0"/>
+            <wp:docPr id="11" name="Picture 11"/>
+            <wp:cNvGraphicFramePr>
+              <a:graphicFrameLocks xmlns:a="http://schemas.openxmlformats.org/drawingml/2006/main" noChangeAspect="1"/>
+            </wp:cNvGraphicFramePr>
+            <a:graphic xmlns:a="http://schemas.openxmlformats.org/drawingml/2006/main">
+              <a:graphicData uri="http://schemas.openxmlformats.org/drawingml/2006/picture">
+                <pic:pic xmlns:pic="http://schemas.openxmlformats.org/drawingml/2006/picture">
+                  <pic:nvPicPr>
+                    <pic:cNvPr id="1" name=""/>
+                    <pic:cNvPicPr/>
+                  </pic:nvPicPr>
+                  <pic:blipFill>
+                    <a:blip r:embed="rId16"/>
+                    <a:stretch>
+                      <a:fillRect/>
+                    </a:stretch>
+                  </pic:blipFill>
+                  <pic:spPr>
+                    <a:xfrm>
+                      <a:off x="0" y="0"/>
                       <a:ext cx="2261569" cy="914400"/>
                     </a:xfrm>
                     <a:prstGeom prst="rect">
@@ -2232,7 +2698,6 @@
         </w:drawing>
       </w:r>
     </w:p>
-    <w:p/>
     <w:p>
       <w:pPr>
         <w:pStyle w:val="Heading1"/>
@@ -2284,27 +2749,91 @@
         <w:t xml:space="preserve"> K66 microcontroller using Serial Peripheral Interface (SPI) channel SPI1. In order to open the correct channel, the WiFi101 library must be modified. In your sketchbook, navigate to </w:t>
       </w:r>
       <w:r>
+        <w:t>WiFi101/</w:t>
+      </w:r>
+      <w:proofErr w:type="spellStart"/>
+      <w:r>
+        <w:t>src</w:t>
+      </w:r>
+      <w:proofErr w:type="spellEnd"/>
+      <w:r>
+        <w:t>/</w:t>
+      </w:r>
+      <w:proofErr w:type="spellStart"/>
+      <w:r>
+        <w:t>bus_wrapper</w:t>
+      </w:r>
+      <w:proofErr w:type="spellEnd"/>
+      <w:r>
+        <w:t xml:space="preserve">/source/nm_bus_wrapper_samd21.cpp. </w:t>
+      </w:r>
+      <w:r>
+        <w:t>Ensure that line 54 reads “</w:t>
+      </w:r>
+      <w:r>
+        <w:rPr>
+          <w:rFonts w:ascii="Consolas" w:eastAsia="Times New Roman" w:hAnsi="Consolas" w:cs="Calibri"/>
+          <w:color w:val="000000"/>
+        </w:rPr>
+        <w:t>#define WINC1501_SPI SPI</w:t>
+      </w:r>
+      <w:r>
+        <w:rPr>
+          <w:rFonts w:ascii="Consolas" w:eastAsia="Times New Roman" w:hAnsi="Consolas" w:cs="Calibri"/>
+          <w:color w:val="000000"/>
+          <w:u w:val="single"/>
+        </w:rPr>
+        <w:t>1</w:t>
+      </w:r>
+      <w:r>
+        <w:rPr>
+          <w:rFonts w:eastAsia="Times New Roman" w:cs="Times New Roman"/>
+          <w:color w:val="000000"/>
+        </w:rPr>
+        <w:t>”</w:t>
+      </w:r>
+      <w:r>
+        <w:rPr>
+          <w:rFonts w:eastAsia="Times New Roman" w:cs="Times New Roman"/>
+          <w:color w:val="000000"/>
+        </w:rPr>
+        <w:t>.</w:t>
+      </w:r>
+      <w:r>
+        <w:rPr>
+          <w:rFonts w:ascii="Calibri" w:eastAsia="Times New Roman" w:hAnsi="Calibri" w:cs="Calibri"/>
+          <w:color w:val="000000"/>
+        </w:rPr>
+        <w:t xml:space="preserve"> </w:t>
+      </w:r>
+      <w:r>
+        <w:t>If you obtained the library from the</w:t>
+      </w:r>
+      <w:r>
+        <w:t xml:space="preserve"> </w:t>
+      </w:r>
+      <w:proofErr w:type="spellStart"/>
+      <w:r>
+        <w:t>SystemsCyber</w:t>
+      </w:r>
+      <w:proofErr w:type="spellEnd"/>
+      <w:r>
+        <w:t>/CAN-</w:t>
+      </w:r>
+      <w:r>
         <w:lastRenderedPageBreak/>
-        <w:t>WiFi101/</w:t>
-      </w:r>
-      <w:proofErr w:type="spellStart"/>
-      <w:r>
-        <w:t>src</w:t>
-      </w:r>
-      <w:proofErr w:type="spellEnd"/>
-      <w:r>
-        <w:t>/</w:t>
-      </w:r>
-      <w:proofErr w:type="spellStart"/>
-      <w:r>
-        <w:t>bus_wrapper</w:t>
-      </w:r>
-      <w:proofErr w:type="spellEnd"/>
-      <w:r>
-        <w:t xml:space="preserve">/source/nm_bus_wrapper_samd21.cpp. </w:t>
-      </w:r>
-      <w:r>
-        <w:t>Ensure that line 54 reads “</w:t>
+        <w:t>Logger-3</w:t>
+      </w:r>
+      <w:r>
+        <w:t xml:space="preserve"> repository this modification should already be in place. If you </w:t>
+      </w:r>
+      <w:proofErr w:type="gramStart"/>
+      <w:r>
+        <w:t>see</w:t>
+      </w:r>
+      <w:proofErr w:type="gramEnd"/>
+      <w:r>
+        <w:t xml:space="preserve"> “</w:t>
       </w:r>
       <w:r>
         <w:rPr>
@@ -2315,9 +2844,22 @@
       </w:r>
       <w:r>
         <w:rPr>
-          <w:rFonts w:ascii="Consolas" w:eastAsia="Times New Roman" w:hAnsi="Consolas" w:cs="Calibri"/>
-          <w:color w:val="000000"/>
-          <w:u w:val="single"/>
+          <w:rFonts w:eastAsia="Times New Roman" w:cs="Times New Roman"/>
+          <w:color w:val="000000"/>
+        </w:rPr>
+        <w:t xml:space="preserve">” (without the </w:t>
+      </w:r>
+      <w:r>
+        <w:rPr>
+          <w:rFonts w:eastAsia="Times New Roman" w:cs="Times New Roman"/>
+          <w:color w:val="000000"/>
+        </w:rPr>
+        <w:t>‘</w:t>
+      </w:r>
+      <w:r>
+        <w:rPr>
+          <w:rFonts w:eastAsia="Times New Roman" w:cs="Times New Roman"/>
+          <w:color w:val="000000"/>
         </w:rPr>
         <w:t>1</w:t>
       </w:r>
@@ -2326,162 +2868,299 @@
           <w:rFonts w:eastAsia="Times New Roman" w:cs="Times New Roman"/>
           <w:color w:val="000000"/>
         </w:rPr>
-        <w:t>”</w:t>
+        <w:t>’</w:t>
       </w:r>
       <w:r>
         <w:rPr>
           <w:rFonts w:eastAsia="Times New Roman" w:cs="Times New Roman"/>
           <w:color w:val="000000"/>
         </w:rPr>
-        <w:t>.</w:t>
-      </w:r>
-      <w:r>
-        <w:rPr>
-          <w:rFonts w:ascii="Calibri" w:eastAsia="Times New Roman" w:hAnsi="Calibri" w:cs="Calibri"/>
-          <w:color w:val="000000"/>
-        </w:rPr>
-        <w:t xml:space="preserve"> </w:t>
-      </w:r>
-      <w:r>
-        <w:t>If you obtained the library from the</w:t>
-      </w:r>
-      <w:r>
-        <w:t xml:space="preserve"> </w:t>
-      </w:r>
-      <w:proofErr w:type="spellStart"/>
-      <w:r>
-        <w:t>SystemsCyber</w:t>
-      </w:r>
-      <w:proofErr w:type="spellEnd"/>
-      <w:r>
-        <w:t>/CAN-Logger-3</w:t>
-      </w:r>
-      <w:r>
-        <w:t xml:space="preserve"> repository this modification should already be in place. If you </w:t>
-      </w:r>
+        <w:t>) add the ‘1’ and save the file.</w:t>
+      </w:r>
+    </w:p>
+    <w:p>
+      <w:pPr>
+        <w:rPr>
+          <w:rFonts w:eastAsia="Times New Roman" w:cs="Times New Roman"/>
+          <w:color w:val="000000"/>
+        </w:rPr>
+      </w:pPr>
+      <w:r>
+        <w:rPr>
+          <w:rFonts w:eastAsia="Times New Roman" w:cs="Times New Roman"/>
+          <w:color w:val="000000"/>
+        </w:rPr>
+        <w:t xml:space="preserve">For any program using the </w:t>
+      </w:r>
+      <w:proofErr w:type="spellStart"/>
+      <w:r>
+        <w:rPr>
+          <w:rFonts w:eastAsia="Times New Roman" w:cs="Times New Roman"/>
+          <w:color w:val="000000"/>
+        </w:rPr>
+        <w:t>WiFi</w:t>
+      </w:r>
+      <w:proofErr w:type="spellEnd"/>
+      <w:r>
+        <w:rPr>
+          <w:rFonts w:eastAsia="Times New Roman" w:cs="Times New Roman"/>
+          <w:color w:val="000000"/>
+        </w:rPr>
+        <w:t xml:space="preserve"> module, the pins that connect the module to the microcontroller must be defined. The following lines of code must appear at the beginning of any code to define the pin assignments:</w:t>
+      </w:r>
+    </w:p>
+    <w:p>
+      <w:pPr>
+        <w:rPr>
+          <w:rFonts w:eastAsia="Times New Roman" w:cs="Times New Roman"/>
+          <w:color w:val="000000"/>
+        </w:rPr>
+      </w:pPr>
+    </w:p>
+    <w:p>
+      <w:pPr>
+        <w:rPr>
+          <w:rFonts w:ascii="Consolas" w:eastAsia="Times New Roman" w:hAnsi="Consolas" w:cs="Times New Roman"/>
+          <w:color w:val="000000"/>
+        </w:rPr>
+      </w:pPr>
+      <w:r>
+        <w:rPr>
+          <w:rFonts w:ascii="Consolas" w:eastAsia="Times New Roman" w:hAnsi="Consolas" w:cs="Times New Roman"/>
+          <w:color w:val="000000"/>
+        </w:rPr>
+        <w:t xml:space="preserve">#define </w:t>
+      </w:r>
+      <w:proofErr w:type="spellStart"/>
+      <w:r>
+        <w:rPr>
+          <w:rFonts w:ascii="Consolas" w:eastAsia="Times New Roman" w:hAnsi="Consolas" w:cs="Times New Roman"/>
+          <w:color w:val="000000"/>
+        </w:rPr>
+        <w:t>WiFi_EN</w:t>
+      </w:r>
+      <w:proofErr w:type="spellEnd"/>
+      <w:r>
+        <w:rPr>
+          <w:rFonts w:ascii="Consolas" w:eastAsia="Times New Roman" w:hAnsi="Consolas" w:cs="Times New Roman"/>
+          <w:color w:val="000000"/>
+        </w:rPr>
+        <w:t xml:space="preserve"> 24</w:t>
+      </w:r>
+    </w:p>
+    <w:p>
+      <w:pPr>
+        <w:rPr>
+          <w:rFonts w:ascii="Consolas" w:eastAsia="Times New Roman" w:hAnsi="Consolas" w:cs="Times New Roman"/>
+          <w:color w:val="000000"/>
+        </w:rPr>
+      </w:pPr>
+      <w:r>
+        <w:rPr>
+          <w:rFonts w:ascii="Consolas" w:eastAsia="Times New Roman" w:hAnsi="Consolas" w:cs="Times New Roman"/>
+          <w:color w:val="000000"/>
+        </w:rPr>
+        <w:t xml:space="preserve">#define </w:t>
+      </w:r>
+      <w:proofErr w:type="spellStart"/>
+      <w:r>
+        <w:rPr>
+          <w:rFonts w:ascii="Consolas" w:eastAsia="Times New Roman" w:hAnsi="Consolas" w:cs="Times New Roman"/>
+          <w:color w:val="000000"/>
+        </w:rPr>
+        <w:t>WiFi_RST</w:t>
+      </w:r>
+      <w:proofErr w:type="spellEnd"/>
+      <w:r>
+        <w:rPr>
+          <w:rFonts w:ascii="Consolas" w:eastAsia="Times New Roman" w:hAnsi="Consolas" w:cs="Times New Roman"/>
+          <w:color w:val="000000"/>
+        </w:rPr>
+        <w:t xml:space="preserve"> 25</w:t>
+      </w:r>
+    </w:p>
+    <w:p>
+      <w:pPr>
+        <w:rPr>
+          <w:rFonts w:ascii="Consolas" w:eastAsia="Times New Roman" w:hAnsi="Consolas" w:cs="Times New Roman"/>
+          <w:color w:val="000000"/>
+        </w:rPr>
+      </w:pPr>
+      <w:r>
+        <w:rPr>
+          <w:rFonts w:ascii="Consolas" w:eastAsia="Times New Roman" w:hAnsi="Consolas" w:cs="Times New Roman"/>
+          <w:color w:val="000000"/>
+        </w:rPr>
+        <w:t xml:space="preserve">#define </w:t>
+      </w:r>
+      <w:proofErr w:type="spellStart"/>
+      <w:r>
+        <w:rPr>
+          <w:rFonts w:ascii="Consolas" w:eastAsia="Times New Roman" w:hAnsi="Consolas" w:cs="Times New Roman"/>
+          <w:color w:val="000000"/>
+        </w:rPr>
+        <w:t>WiFi_CS</w:t>
+      </w:r>
+      <w:proofErr w:type="spellEnd"/>
+      <w:r>
+        <w:rPr>
+          <w:rFonts w:ascii="Consolas" w:eastAsia="Times New Roman" w:hAnsi="Consolas" w:cs="Times New Roman"/>
+          <w:color w:val="000000"/>
+        </w:rPr>
+        <w:t xml:space="preserve"> 31</w:t>
+      </w:r>
+    </w:p>
+    <w:p>
+      <w:pPr>
+        <w:rPr>
+          <w:rFonts w:ascii="Consolas" w:eastAsia="Times New Roman" w:hAnsi="Consolas" w:cs="Times New Roman"/>
+          <w:color w:val="000000"/>
+        </w:rPr>
+      </w:pPr>
+      <w:r>
+        <w:rPr>
+          <w:rFonts w:ascii="Consolas" w:eastAsia="Times New Roman" w:hAnsi="Consolas" w:cs="Times New Roman"/>
+          <w:color w:val="000000"/>
+        </w:rPr>
+        <w:t xml:space="preserve">#define </w:t>
+      </w:r>
+      <w:proofErr w:type="spellStart"/>
+      <w:r>
+        <w:rPr>
+          <w:rFonts w:ascii="Consolas" w:eastAsia="Times New Roman" w:hAnsi="Consolas" w:cs="Times New Roman"/>
+          <w:color w:val="000000"/>
+        </w:rPr>
+        <w:t>WiFi_IRQ</w:t>
+      </w:r>
+      <w:proofErr w:type="spellEnd"/>
+      <w:r>
+        <w:rPr>
+          <w:rFonts w:ascii="Consolas" w:eastAsia="Times New Roman" w:hAnsi="Consolas" w:cs="Times New Roman"/>
+          <w:color w:val="000000"/>
+        </w:rPr>
+        <w:t xml:space="preserve"> 23</w:t>
+      </w:r>
+    </w:p>
+    <w:p>
+      <w:pPr>
+        <w:rPr>
+          <w:rFonts w:ascii="Consolas" w:eastAsia="Times New Roman" w:hAnsi="Consolas" w:cs="Times New Roman"/>
+          <w:color w:val="000000"/>
+        </w:rPr>
+      </w:pPr>
+    </w:p>
+    <w:p>
+      <w:pPr>
+        <w:rPr>
+          <w:rFonts w:eastAsia="Times New Roman" w:cs="Times New Roman"/>
+          <w:color w:val="000000"/>
+        </w:rPr>
+      </w:pPr>
+      <w:r>
+        <w:rPr>
+          <w:rFonts w:eastAsia="Times New Roman" w:cs="Times New Roman"/>
+          <w:color w:val="000000"/>
+        </w:rPr>
+        <w:t xml:space="preserve">Additionally, the following lines should be included in your setup function to initialize the </w:t>
+      </w:r>
+      <w:proofErr w:type="spellStart"/>
+      <w:r>
+        <w:rPr>
+          <w:rFonts w:eastAsia="Times New Roman" w:cs="Times New Roman"/>
+          <w:color w:val="000000"/>
+        </w:rPr>
+        <w:t>WiFi</w:t>
+      </w:r>
+      <w:proofErr w:type="spellEnd"/>
+      <w:r>
+        <w:rPr>
+          <w:rFonts w:eastAsia="Times New Roman" w:cs="Times New Roman"/>
+          <w:color w:val="000000"/>
+        </w:rPr>
+        <w:t xml:space="preserve"> module:</w:t>
+      </w:r>
+    </w:p>
+    <w:p>
+      <w:pPr>
+        <w:rPr>
+          <w:rFonts w:ascii="Consolas" w:eastAsia="Times New Roman" w:hAnsi="Consolas" w:cs="Times New Roman"/>
+          <w:color w:val="000000"/>
+        </w:rPr>
+      </w:pPr>
+    </w:p>
+    <w:p>
+      <w:pPr>
+        <w:rPr>
+          <w:rFonts w:ascii="Consolas" w:eastAsia="Times New Roman" w:hAnsi="Consolas" w:cs="Times New Roman"/>
+          <w:color w:val="000000"/>
+        </w:rPr>
+      </w:pPr>
+      <w:proofErr w:type="spellStart"/>
       <w:proofErr w:type="gramStart"/>
       <w:r>
-        <w:t>see</w:t>
-      </w:r>
+        <w:rPr>
+          <w:rFonts w:ascii="Consolas" w:eastAsia="Times New Roman" w:hAnsi="Consolas" w:cs="Times New Roman"/>
+          <w:color w:val="000000"/>
+        </w:rPr>
+        <w:t>WiFi.setPins</w:t>
+      </w:r>
+      <w:proofErr w:type="spellEnd"/>
+      <w:r>
+        <w:rPr>
+          <w:rFonts w:ascii="Consolas" w:eastAsia="Times New Roman" w:hAnsi="Consolas" w:cs="Times New Roman"/>
+          <w:color w:val="000000"/>
+        </w:rPr>
+        <w:t>(</w:t>
+      </w:r>
+      <w:proofErr w:type="spellStart"/>
       <w:proofErr w:type="gramEnd"/>
       <w:r>
-        <w:t xml:space="preserve"> </w:t>
-      </w:r>
-      <w:r>
-        <w:t>“</w:t>
-      </w:r>
-      <w:r>
-        <w:rPr>
-          <w:rFonts w:ascii="Consolas" w:eastAsia="Times New Roman" w:hAnsi="Consolas" w:cs="Calibri"/>
-          <w:color w:val="000000"/>
-        </w:rPr>
-        <w:t>#define WINC1501_SPI SPI</w:t>
-      </w:r>
-      <w:r>
-        <w:rPr>
-          <w:rFonts w:eastAsia="Times New Roman" w:cs="Times New Roman"/>
-          <w:color w:val="000000"/>
-        </w:rPr>
-        <w:t xml:space="preserve">” (without the </w:t>
-      </w:r>
-      <w:r>
-        <w:rPr>
-          <w:rFonts w:eastAsia="Times New Roman" w:cs="Times New Roman"/>
-          <w:color w:val="000000"/>
-        </w:rPr>
-        <w:t>‘</w:t>
-      </w:r>
-      <w:r>
-        <w:rPr>
-          <w:rFonts w:eastAsia="Times New Roman" w:cs="Times New Roman"/>
-          <w:color w:val="000000"/>
-        </w:rPr>
-        <w:t>1</w:t>
-      </w:r>
-      <w:r>
-        <w:rPr>
-          <w:rFonts w:eastAsia="Times New Roman" w:cs="Times New Roman"/>
-          <w:color w:val="000000"/>
-        </w:rPr>
-        <w:t>’</w:t>
-      </w:r>
-      <w:r>
-        <w:rPr>
-          <w:rFonts w:eastAsia="Times New Roman" w:cs="Times New Roman"/>
-          <w:color w:val="000000"/>
-        </w:rPr>
-        <w:t>) add the ‘1’ and save the file.</w:t>
-      </w:r>
-    </w:p>
-    <w:p>
-      <w:pPr>
-        <w:pStyle w:val="ListParagraph"/>
-        <w:ind w:left="0"/>
-        <w:rPr>
-          <w:rFonts w:eastAsia="Times New Roman" w:cs="Times New Roman"/>
-          <w:color w:val="000000"/>
-        </w:rPr>
-      </w:pPr>
-    </w:p>
-    <w:p>
-      <w:pPr>
-        <w:rPr>
-          <w:rFonts w:eastAsia="Times New Roman" w:cs="Times New Roman"/>
-          <w:color w:val="000000"/>
-        </w:rPr>
-      </w:pPr>
-      <w:r>
-        <w:rPr>
-          <w:rFonts w:eastAsia="Times New Roman" w:cs="Times New Roman"/>
-          <w:color w:val="000000"/>
-        </w:rPr>
-        <w:t xml:space="preserve">For any program using the </w:t>
-      </w:r>
-      <w:proofErr w:type="spellStart"/>
-      <w:r>
-        <w:rPr>
-          <w:rFonts w:eastAsia="Times New Roman" w:cs="Times New Roman"/>
-          <w:color w:val="000000"/>
-        </w:rPr>
-        <w:t>WiFi</w:t>
-      </w:r>
-      <w:proofErr w:type="spellEnd"/>
-      <w:r>
-        <w:rPr>
-          <w:rFonts w:eastAsia="Times New Roman" w:cs="Times New Roman"/>
-          <w:color w:val="000000"/>
-        </w:rPr>
-        <w:t xml:space="preserve"> module, the pins that connect the module to the microcontroller must be defined. The following lines of code must appear at the beginning of any code to define the pin assignments:</w:t>
-      </w:r>
-    </w:p>
-    <w:p>
-      <w:pPr>
-        <w:rPr>
-          <w:rFonts w:eastAsia="Times New Roman" w:cs="Times New Roman"/>
-          <w:color w:val="000000"/>
-        </w:rPr>
-      </w:pPr>
-    </w:p>
-    <w:p>
-      <w:pPr>
         <w:rPr>
           <w:rFonts w:ascii="Consolas" w:eastAsia="Times New Roman" w:hAnsi="Consolas" w:cs="Times New Roman"/>
           <w:color w:val="000000"/>
         </w:rPr>
-      </w:pPr>
+        <w:t>WiFi_CS,WiFi_IRQ,WiFi_RST</w:t>
+      </w:r>
+      <w:proofErr w:type="spellEnd"/>
       <w:r>
         <w:rPr>
           <w:rFonts w:ascii="Consolas" w:eastAsia="Times New Roman" w:hAnsi="Consolas" w:cs="Times New Roman"/>
           <w:color w:val="000000"/>
         </w:rPr>
-        <w:t xml:space="preserve">#define </w:t>
-      </w:r>
-      <w:proofErr w:type="spellStart"/>
-      <w:r>
+        <w:t>);</w:t>
+      </w:r>
+    </w:p>
+    <w:p>
+      <w:pPr>
         <w:rPr>
           <w:rFonts w:ascii="Consolas" w:eastAsia="Times New Roman" w:hAnsi="Consolas" w:cs="Times New Roman"/>
           <w:color w:val="000000"/>
         </w:rPr>
+      </w:pPr>
+      <w:proofErr w:type="spellStart"/>
+      <w:proofErr w:type="gramStart"/>
+      <w:r>
+        <w:rPr>
+          <w:rFonts w:ascii="Consolas" w:eastAsia="Times New Roman" w:hAnsi="Consolas" w:cs="Times New Roman"/>
+          <w:color w:val="000000"/>
+        </w:rPr>
+        <w:t>pinMode</w:t>
+      </w:r>
+      <w:proofErr w:type="spellEnd"/>
+      <w:r>
+        <w:rPr>
+          <w:rFonts w:ascii="Consolas" w:eastAsia="Times New Roman" w:hAnsi="Consolas" w:cs="Times New Roman"/>
+          <w:color w:val="000000"/>
+        </w:rPr>
+        <w:t>(</w:t>
+      </w:r>
+      <w:proofErr w:type="spellStart"/>
+      <w:proofErr w:type="gramEnd"/>
+      <w:r>
+        <w:rPr>
+          <w:rFonts w:ascii="Consolas" w:eastAsia="Times New Roman" w:hAnsi="Consolas" w:cs="Times New Roman"/>
+          <w:color w:val="000000"/>
+        </w:rPr>
         <w:t>WiFi_EN</w:t>
       </w:r>
       <w:proofErr w:type="spellEnd"/>
@@ -2490,7 +3169,7 @@
           <w:rFonts w:ascii="Consolas" w:eastAsia="Times New Roman" w:hAnsi="Consolas" w:cs="Times New Roman"/>
           <w:color w:val="000000"/>
         </w:rPr>
-        <w:t xml:space="preserve"> 24</w:t>
+        <w:t>, OUTPUT);</w:t>
       </w:r>
     </w:p>
     <w:p>
@@ -2500,284 +3179,43 @@
           <w:color w:val="000000"/>
         </w:rPr>
       </w:pPr>
+      <w:proofErr w:type="spellStart"/>
+      <w:proofErr w:type="gramStart"/>
       <w:r>
         <w:rPr>
           <w:rFonts w:ascii="Consolas" w:eastAsia="Times New Roman" w:hAnsi="Consolas" w:cs="Times New Roman"/>
           <w:color w:val="000000"/>
         </w:rPr>
-        <w:t xml:space="preserve">#define </w:t>
-      </w:r>
-      <w:proofErr w:type="spellStart"/>
+        <w:t>digitalWrite</w:t>
+      </w:r>
+      <w:proofErr w:type="spellEnd"/>
       <w:r>
         <w:rPr>
           <w:rFonts w:ascii="Consolas" w:eastAsia="Times New Roman" w:hAnsi="Consolas" w:cs="Times New Roman"/>
           <w:color w:val="000000"/>
         </w:rPr>
-        <w:t>WiFi_RST</w:t>
-      </w:r>
-      <w:proofErr w:type="spellEnd"/>
+        <w:t>(</w:t>
+      </w:r>
+      <w:proofErr w:type="spellStart"/>
+      <w:proofErr w:type="gramEnd"/>
       <w:r>
         <w:rPr>
           <w:rFonts w:ascii="Consolas" w:eastAsia="Times New Roman" w:hAnsi="Consolas" w:cs="Times New Roman"/>
           <w:color w:val="000000"/>
         </w:rPr>
-        <w:t xml:space="preserve"> 25</w:t>
-      </w:r>
-    </w:p>
-    <w:p>
-      <w:pPr>
+        <w:t>WiFi_EN,HIGH</w:t>
+      </w:r>
+      <w:proofErr w:type="spellEnd"/>
+      <w:r>
         <w:rPr>
           <w:rFonts w:ascii="Consolas" w:eastAsia="Times New Roman" w:hAnsi="Consolas" w:cs="Times New Roman"/>
           <w:color w:val="000000"/>
         </w:rPr>
-      </w:pPr>
-      <w:r>
-        <w:rPr>
-          <w:rFonts w:ascii="Consolas" w:eastAsia="Times New Roman" w:hAnsi="Consolas" w:cs="Times New Roman"/>
-          <w:color w:val="000000"/>
-        </w:rPr>
-        <w:t xml:space="preserve">#define </w:t>
-      </w:r>
-      <w:proofErr w:type="spellStart"/>
-      <w:r>
-        <w:rPr>
-          <w:rFonts w:ascii="Consolas" w:eastAsia="Times New Roman" w:hAnsi="Consolas" w:cs="Times New Roman"/>
-          <w:color w:val="000000"/>
-        </w:rPr>
-        <w:t>WiFi_CS</w:t>
-      </w:r>
-      <w:proofErr w:type="spellEnd"/>
-      <w:r>
-        <w:rPr>
-          <w:rFonts w:ascii="Consolas" w:eastAsia="Times New Roman" w:hAnsi="Consolas" w:cs="Times New Roman"/>
-          <w:color w:val="000000"/>
-        </w:rPr>
-        <w:t xml:space="preserve"> 31</w:t>
-      </w:r>
-    </w:p>
-    <w:p>
-      <w:pPr>
-        <w:rPr>
-          <w:rFonts w:ascii="Consolas" w:eastAsia="Times New Roman" w:hAnsi="Consolas" w:cs="Times New Roman"/>
-          <w:color w:val="000000"/>
-        </w:rPr>
-      </w:pPr>
-      <w:r>
-        <w:rPr>
-          <w:rFonts w:ascii="Consolas" w:eastAsia="Times New Roman" w:hAnsi="Consolas" w:cs="Times New Roman"/>
-          <w:color w:val="000000"/>
-        </w:rPr>
-        <w:t xml:space="preserve">#define </w:t>
-      </w:r>
-      <w:proofErr w:type="spellStart"/>
-      <w:r>
-        <w:rPr>
-          <w:rFonts w:ascii="Consolas" w:eastAsia="Times New Roman" w:hAnsi="Consolas" w:cs="Times New Roman"/>
-          <w:color w:val="000000"/>
-        </w:rPr>
-        <w:t>WiFi_IRQ</w:t>
-      </w:r>
-      <w:proofErr w:type="spellEnd"/>
-      <w:r>
-        <w:rPr>
-          <w:rFonts w:ascii="Consolas" w:eastAsia="Times New Roman" w:hAnsi="Consolas" w:cs="Times New Roman"/>
-          <w:color w:val="000000"/>
-        </w:rPr>
-        <w:t xml:space="preserve"> 23</w:t>
-      </w:r>
-    </w:p>
-    <w:p>
-      <w:pPr>
-        <w:rPr>
-          <w:rFonts w:ascii="Consolas" w:eastAsia="Times New Roman" w:hAnsi="Consolas" w:cs="Times New Roman"/>
-          <w:color w:val="000000"/>
-        </w:rPr>
-      </w:pPr>
-    </w:p>
-    <w:p>
-      <w:pPr>
-        <w:rPr>
-          <w:rFonts w:eastAsia="Times New Roman" w:cs="Times New Roman"/>
-          <w:color w:val="000000"/>
-        </w:rPr>
-      </w:pPr>
-      <w:r>
-        <w:rPr>
-          <w:rFonts w:eastAsia="Times New Roman" w:cs="Times New Roman"/>
-          <w:color w:val="000000"/>
-        </w:rPr>
-        <w:t xml:space="preserve">Additionally, the following lines should be included in your setup function to initialize the </w:t>
-      </w:r>
-      <w:proofErr w:type="spellStart"/>
-      <w:r>
-        <w:rPr>
-          <w:rFonts w:eastAsia="Times New Roman" w:cs="Times New Roman"/>
-          <w:color w:val="000000"/>
-        </w:rPr>
-        <w:t>WiFi</w:t>
-      </w:r>
-      <w:proofErr w:type="spellEnd"/>
-      <w:r>
-        <w:rPr>
-          <w:rFonts w:eastAsia="Times New Roman" w:cs="Times New Roman"/>
-          <w:color w:val="000000"/>
-        </w:rPr>
-        <w:t xml:space="preserve"> module:</w:t>
-      </w:r>
-    </w:p>
-    <w:p>
-      <w:pPr>
-        <w:rPr>
-          <w:rFonts w:ascii="Consolas" w:eastAsia="Times New Roman" w:hAnsi="Consolas" w:cs="Times New Roman"/>
-          <w:color w:val="000000"/>
-        </w:rPr>
-      </w:pPr>
-    </w:p>
-    <w:p>
-      <w:pPr>
-        <w:rPr>
-          <w:rFonts w:ascii="Consolas" w:eastAsia="Times New Roman" w:hAnsi="Consolas" w:cs="Times New Roman"/>
-          <w:color w:val="000000"/>
-        </w:rPr>
-      </w:pPr>
-      <w:proofErr w:type="spellStart"/>
-      <w:proofErr w:type="gramStart"/>
-      <w:r>
-        <w:rPr>
-          <w:rFonts w:ascii="Consolas" w:eastAsia="Times New Roman" w:hAnsi="Consolas" w:cs="Times New Roman"/>
-          <w:color w:val="000000"/>
-        </w:rPr>
-        <w:t>WiFi.setPins</w:t>
-      </w:r>
-      <w:proofErr w:type="spellEnd"/>
-      <w:r>
-        <w:rPr>
-          <w:rFonts w:ascii="Consolas" w:eastAsia="Times New Roman" w:hAnsi="Consolas" w:cs="Times New Roman"/>
-          <w:color w:val="000000"/>
-        </w:rPr>
-        <w:t>(</w:t>
-      </w:r>
-      <w:proofErr w:type="spellStart"/>
-      <w:proofErr w:type="gramEnd"/>
-      <w:r>
-        <w:rPr>
-          <w:rFonts w:ascii="Consolas" w:eastAsia="Times New Roman" w:hAnsi="Consolas" w:cs="Times New Roman"/>
-          <w:color w:val="000000"/>
-        </w:rPr>
-        <w:t>WiFi_CS,WiFi_IRQ,WiFi_RST</w:t>
-      </w:r>
-      <w:proofErr w:type="spellEnd"/>
-      <w:r>
-        <w:rPr>
-          <w:rFonts w:ascii="Consolas" w:eastAsia="Times New Roman" w:hAnsi="Consolas" w:cs="Times New Roman"/>
-          <w:color w:val="000000"/>
-        </w:rPr>
         <w:t>);</w:t>
       </w:r>
-    </w:p>
-    <w:p>
-      <w:pPr>
-        <w:rPr>
-          <w:rFonts w:ascii="Consolas" w:eastAsia="Times New Roman" w:hAnsi="Consolas" w:cs="Times New Roman"/>
-          <w:color w:val="000000"/>
-        </w:rPr>
-      </w:pPr>
-      <w:proofErr w:type="spellStart"/>
-      <w:proofErr w:type="gramStart"/>
-      <w:r>
-        <w:rPr>
-          <w:rFonts w:ascii="Consolas" w:eastAsia="Times New Roman" w:hAnsi="Consolas" w:cs="Times New Roman"/>
-          <w:color w:val="000000"/>
-        </w:rPr>
-        <w:t>pinMode</w:t>
-      </w:r>
-      <w:proofErr w:type="spellEnd"/>
-      <w:r>
-        <w:rPr>
-          <w:rFonts w:ascii="Consolas" w:eastAsia="Times New Roman" w:hAnsi="Consolas" w:cs="Times New Roman"/>
-          <w:color w:val="000000"/>
-        </w:rPr>
-        <w:t>(</w:t>
-      </w:r>
-      <w:proofErr w:type="spellStart"/>
-      <w:proofErr w:type="gramEnd"/>
-      <w:r>
-        <w:rPr>
-          <w:rFonts w:ascii="Consolas" w:eastAsia="Times New Roman" w:hAnsi="Consolas" w:cs="Times New Roman"/>
-          <w:color w:val="000000"/>
-        </w:rPr>
-        <w:t>WiFi_EN</w:t>
-      </w:r>
-      <w:proofErr w:type="spellEnd"/>
-      <w:r>
-        <w:rPr>
-          <w:rFonts w:ascii="Consolas" w:eastAsia="Times New Roman" w:hAnsi="Consolas" w:cs="Times New Roman"/>
-          <w:color w:val="000000"/>
-        </w:rPr>
-        <w:t>, OUTPUT);</w:t>
-      </w:r>
-    </w:p>
-    <w:p>
-      <w:pPr>
-        <w:rPr>
-          <w:rFonts w:ascii="Consolas" w:eastAsia="Times New Roman" w:hAnsi="Consolas" w:cs="Times New Roman"/>
-          <w:color w:val="000000"/>
-        </w:rPr>
-      </w:pPr>
-      <w:proofErr w:type="spellStart"/>
-      <w:proofErr w:type="gramStart"/>
-      <w:r>
-        <w:rPr>
-          <w:rFonts w:ascii="Consolas" w:eastAsia="Times New Roman" w:hAnsi="Consolas" w:cs="Times New Roman"/>
-          <w:color w:val="000000"/>
-        </w:rPr>
-        <w:t>digitalWrite</w:t>
-      </w:r>
-      <w:proofErr w:type="spellEnd"/>
-      <w:r>
-        <w:rPr>
-          <w:rFonts w:ascii="Consolas" w:eastAsia="Times New Roman" w:hAnsi="Consolas" w:cs="Times New Roman"/>
-          <w:color w:val="000000"/>
-        </w:rPr>
-        <w:t>(</w:t>
-      </w:r>
-      <w:proofErr w:type="spellStart"/>
-      <w:proofErr w:type="gramEnd"/>
-      <w:r>
-        <w:rPr>
-          <w:rFonts w:ascii="Consolas" w:eastAsia="Times New Roman" w:hAnsi="Consolas" w:cs="Times New Roman"/>
-          <w:color w:val="000000"/>
-        </w:rPr>
-        <w:t>WiFi_EN,HIGH</w:t>
-      </w:r>
-      <w:proofErr w:type="spellEnd"/>
-      <w:r>
-        <w:rPr>
-          <w:rFonts w:ascii="Consolas" w:eastAsia="Times New Roman" w:hAnsi="Consolas" w:cs="Times New Roman"/>
-          <w:color w:val="000000"/>
-        </w:rPr>
-        <w:t>);</w:t>
-      </w:r>
-      <w:bookmarkStart w:id="8" w:name="_GoBack"/>
-      <w:bookmarkEnd w:id="8"/>
-    </w:p>
-    <w:p>
-      <w:pPr>
-        <w:pStyle w:val="ListParagraph"/>
-        <w:ind w:left="0"/>
-        <w:rPr>
-          <w:rFonts w:eastAsia="Times New Roman" w:cs="Times New Roman"/>
-          <w:color w:val="000000"/>
-        </w:rPr>
-      </w:pPr>
-    </w:p>
-    <w:p>
-      <w:pPr>
-        <w:pStyle w:val="ListParagraph"/>
-        <w:ind w:left="0"/>
-      </w:pPr>
-    </w:p>
-    <w:p/>
+      <w:bookmarkStart w:id="10" w:name="_GoBack"/>
+      <w:bookmarkEnd w:id="10"/>
+    </w:p>
     <w:sectPr>
       <w:pgSz w:w="12240" w:h="15840"/>
       <w:pgMar w:top="1440" w:right="1440" w:bottom="1440" w:left="1440" w:header="720" w:footer="720" w:gutter="0"/>
@@ -3715,6 +4153,31 @@
       <w:szCs w:val="32"/>
     </w:rPr>
   </w:style>
+  <w:style w:type="paragraph" w:customStyle="1" w:styleId="Figure">
+    <w:name w:val="Figure"/>
+    <w:basedOn w:val="Normal"/>
+    <w:link w:val="FigureChar"/>
+    <w:qFormat/>
+    <w:rsid w:val="00463BB9"/>
+    <w:pPr>
+      <w:tabs>
+        <w:tab w:val="center" w:pos="4680"/>
+        <w:tab w:val="left" w:pos="7294"/>
+      </w:tabs>
+      <w:spacing w:after="0" w:line="480" w:lineRule="auto"/>
+      <w:jc w:val="center"/>
+    </w:pPr>
+  </w:style>
+  <w:style w:type="character" w:customStyle="1" w:styleId="FigureChar">
+    <w:name w:val="Figure Char"/>
+    <w:basedOn w:val="DefaultParagraphFont"/>
+    <w:link w:val="Figure"/>
+    <w:rsid w:val="00463BB9"/>
+    <w:rPr>
+      <w:rFonts w:ascii="Times New Roman" w:hAnsi="Times New Roman"/>
+      <w:sz w:val="24"/>
+    </w:rPr>
+  </w:style>
 </w:styles>
 </file>
 

</xml_diff>